<commit_message>
Montagem de 2 sensores
</commit_message>
<xml_diff>
--- a/MontagemComposteira/Sensores/montagem_e_codigo.docx
+++ b/MontagemComposteira/Sensores/montagem_e_codigo.docx
@@ -216,190 +216,85 @@
           <w:lang w:val="pt-BR"/>
         </w:rPr>
       </w:pPr>
-      <w:proofErr w:type="spellStart"/>
       <w:r>
         <w:rPr>
           <w:rFonts w:ascii="Courier New" w:hAnsi="Courier New" w:cs="Courier New"/>
           <w:lang w:val="pt-BR"/>
         </w:rPr>
-        <w:t>int</w:t>
-      </w:r>
-      <w:proofErr w:type="spellEnd"/>
-      <w:r>
+        <w:t>int PinSensor = 8;</w:t>
+      </w:r>
+    </w:p>
+    <w:p>
+      <w:pPr>
         <w:rPr>
           <w:rFonts w:ascii="Courier New" w:hAnsi="Courier New" w:cs="Courier New"/>
           <w:lang w:val="pt-BR"/>
         </w:rPr>
-        <w:t xml:space="preserve"> </w:t>
-      </w:r>
-      <w:proofErr w:type="spellStart"/>
+      </w:pPr>
       <w:r>
         <w:rPr>
           <w:rFonts w:ascii="Courier New" w:hAnsi="Courier New" w:cs="Courier New"/>
           <w:lang w:val="pt-BR"/>
         </w:rPr>
-        <w:t>PinSensor</w:t>
-      </w:r>
-      <w:proofErr w:type="spellEnd"/>
-      <w:r>
+        <w:t>int VarSensor = 0;</w:t>
+      </w:r>
+    </w:p>
+    <w:p>
+      <w:pPr>
         <w:rPr>
           <w:rFonts w:ascii="Courier New" w:hAnsi="Courier New" w:cs="Courier New"/>
-          <w:lang w:val="pt-BR"/>
-        </w:rPr>
-        <w:t xml:space="preserve"> = 8;</w:t>
-      </w:r>
-    </w:p>
-    <w:p>
-      <w:pPr>
+        </w:rPr>
+      </w:pPr>
+      <w:r>
         <w:rPr>
           <w:rFonts w:ascii="Courier New" w:hAnsi="Courier New" w:cs="Courier New"/>
-          <w:lang w:val="pt-BR"/>
-        </w:rPr>
-      </w:pPr>
-      <w:proofErr w:type="spellStart"/>
-      <w:r>
+        </w:rPr>
+        <w:t>void setup()</w:t>
+      </w:r>
+    </w:p>
+    <w:p>
+      <w:pPr>
         <w:rPr>
           <w:rFonts w:ascii="Courier New" w:hAnsi="Courier New" w:cs="Courier New"/>
-          <w:lang w:val="pt-BR"/>
-        </w:rPr>
-        <w:t>int</w:t>
-      </w:r>
-      <w:proofErr w:type="spellEnd"/>
+        </w:rPr>
+      </w:pPr>
       <w:r>
         <w:rPr>
           <w:rFonts w:ascii="Courier New" w:hAnsi="Courier New" w:cs="Courier New"/>
-          <w:lang w:val="pt-BR"/>
-        </w:rPr>
-        <w:t xml:space="preserve"> </w:t>
-      </w:r>
-      <w:proofErr w:type="spellStart"/>
+        </w:rPr>
+        <w:t>{</w:t>
+      </w:r>
       <w:r>
         <w:rPr>
           <w:rFonts w:ascii="Courier New" w:hAnsi="Courier New" w:cs="Courier New"/>
-          <w:lang w:val="pt-BR"/>
-        </w:rPr>
-        <w:t>VarSensor</w:t>
-      </w:r>
-      <w:proofErr w:type="spellEnd"/>
-      <w:r>
+        </w:rPr>
+        <w:t>}</w:t>
+      </w:r>
+    </w:p>
+    <w:p>
+      <w:pPr>
         <w:rPr>
           <w:rFonts w:ascii="Courier New" w:hAnsi="Courier New" w:cs="Courier New"/>
-          <w:lang w:val="pt-BR"/>
-        </w:rPr>
-        <w:t xml:space="preserve"> = 0;</w:t>
-      </w:r>
-    </w:p>
-    <w:p>
-      <w:pPr>
+        </w:rPr>
+      </w:pPr>
+      <w:r>
         <w:rPr>
           <w:rFonts w:ascii="Courier New" w:hAnsi="Courier New" w:cs="Courier New"/>
         </w:rPr>
-      </w:pPr>
-      <w:r>
+        <w:t>void loop(){</w:t>
+      </w:r>
+    </w:p>
+    <w:p>
+      <w:pPr>
         <w:rPr>
           <w:rFonts w:ascii="Courier New" w:hAnsi="Courier New" w:cs="Courier New"/>
         </w:rPr>
-        <w:t>void setup()</w:t>
-      </w:r>
-    </w:p>
-    <w:p>
-      <w:pPr>
+      </w:pPr>
+      <w:r>
         <w:rPr>
           <w:rFonts w:ascii="Courier New" w:hAnsi="Courier New" w:cs="Courier New"/>
         </w:rPr>
-      </w:pPr>
-      <w:r>
-        <w:rPr>
-          <w:rFonts w:ascii="Courier New" w:hAnsi="Courier New" w:cs="Courier New"/>
-        </w:rPr>
-        <w:t>{</w:t>
-      </w:r>
-      <w:r>
-        <w:rPr>
-          <w:rFonts w:ascii="Courier New" w:hAnsi="Courier New" w:cs="Courier New"/>
-          <w:lang w:val="pt-BR"/>
-        </w:rPr>
-        <w:t>}</w:t>
-      </w:r>
-    </w:p>
-    <w:p>
-      <w:pPr>
-        <w:rPr>
-          <w:rFonts w:ascii="Courier New" w:hAnsi="Courier New" w:cs="Courier New"/>
-          <w:lang w:val="pt-BR"/>
-        </w:rPr>
-      </w:pPr>
-      <w:proofErr w:type="spellStart"/>
-      <w:r>
-        <w:rPr>
-          <w:rFonts w:ascii="Courier New" w:hAnsi="Courier New" w:cs="Courier New"/>
-          <w:lang w:val="pt-BR"/>
-        </w:rPr>
-        <w:t>void</w:t>
-      </w:r>
-      <w:proofErr w:type="spellEnd"/>
-      <w:r>
-        <w:rPr>
-          <w:rFonts w:ascii="Courier New" w:hAnsi="Courier New" w:cs="Courier New"/>
-          <w:lang w:val="pt-BR"/>
-        </w:rPr>
-        <w:t xml:space="preserve"> loop(){</w:t>
-      </w:r>
-    </w:p>
-    <w:p>
-      <w:pPr>
-        <w:rPr>
-          <w:rFonts w:ascii="Courier New" w:hAnsi="Courier New" w:cs="Courier New"/>
-          <w:lang w:val="pt-BR"/>
-        </w:rPr>
-      </w:pPr>
-      <w:proofErr w:type="spellStart"/>
-      <w:r>
-        <w:rPr>
-          <w:rFonts w:ascii="Courier New" w:hAnsi="Courier New" w:cs="Courier New"/>
-          <w:lang w:val="pt-BR"/>
-        </w:rPr>
-        <w:t>VarSensor</w:t>
-      </w:r>
-      <w:proofErr w:type="spellEnd"/>
-      <w:r>
-        <w:rPr>
-          <w:rFonts w:ascii="Courier New" w:hAnsi="Courier New" w:cs="Courier New"/>
-          <w:lang w:val="pt-BR"/>
-        </w:rPr>
-        <w:t xml:space="preserve"> = </w:t>
-      </w:r>
-      <w:proofErr w:type="spellStart"/>
-      <w:r>
-        <w:rPr>
-          <w:rFonts w:ascii="Courier New" w:hAnsi="Courier New" w:cs="Courier New"/>
-          <w:lang w:val="pt-BR"/>
-        </w:rPr>
-        <w:t>digitalRead</w:t>
-      </w:r>
-      <w:proofErr w:type="spellEnd"/>
-      <w:r>
-        <w:rPr>
-          <w:rFonts w:ascii="Courier New" w:hAnsi="Courier New" w:cs="Courier New"/>
-          <w:lang w:val="pt-BR"/>
-        </w:rPr>
-        <w:t>(</w:t>
-      </w:r>
-      <w:proofErr w:type="spellStart"/>
-      <w:r>
-        <w:rPr>
-          <w:rFonts w:ascii="Courier New" w:hAnsi="Courier New" w:cs="Courier New"/>
-          <w:lang w:val="pt-BR"/>
-        </w:rPr>
-        <w:t>PinSensor</w:t>
-      </w:r>
-      <w:proofErr w:type="spellEnd"/>
-      <w:r>
-        <w:rPr>
-          <w:rFonts w:ascii="Courier New" w:hAnsi="Courier New" w:cs="Courier New"/>
-          <w:lang w:val="pt-BR"/>
-        </w:rPr>
-        <w:t>);</w:t>
+        <w:t>VarSensor = digitalRead(PinSensor);</w:t>
       </w:r>
     </w:p>
     <w:p>
@@ -565,7 +460,6 @@
           <w:lang w:val="pt-BR"/>
         </w:rPr>
       </w:pPr>
-      <w:proofErr w:type="spellStart"/>
       <w:r>
         <w:rPr>
           <w:rStyle w:val="crayon-t"/>
@@ -578,7 +472,6 @@
         </w:rPr>
         <w:t>int</w:t>
       </w:r>
-      <w:proofErr w:type="spellEnd"/>
       <w:r>
         <w:rPr>
           <w:rStyle w:val="crayon-h"/>
@@ -591,7 +484,6 @@
         </w:rPr>
         <w:t xml:space="preserve"> </w:t>
       </w:r>
-      <w:proofErr w:type="spellStart"/>
       <w:r>
         <w:rPr>
           <w:rStyle w:val="crayon-v"/>
@@ -604,7 +496,6 @@
         </w:rPr>
         <w:t>pinSensor</w:t>
       </w:r>
-      <w:proofErr w:type="spellEnd"/>
       <w:r>
         <w:rPr>
           <w:rStyle w:val="crayon-h"/>
@@ -701,7 +592,6 @@
           <w:lang w:val="pt-BR" w:eastAsia="pt-BR"/>
         </w:rPr>
       </w:pPr>
-      <w:proofErr w:type="spellStart"/>
       <w:r>
         <w:rPr>
           <w:rFonts w:ascii="Courier New" w:eastAsia="Times New Roman" w:hAnsi="Courier New" w:cs="Courier New"/>
@@ -711,43 +601,7 @@
           <w:bdr w:val="none" w:sz="0" w:space="0" w:color="auto" w:frame="1"/>
           <w:lang w:val="pt-BR" w:eastAsia="pt-BR"/>
         </w:rPr>
-        <w:t>int</w:t>
-      </w:r>
-      <w:proofErr w:type="spellEnd"/>
-      <w:r>
-        <w:rPr>
-          <w:rFonts w:ascii="Courier New" w:eastAsia="Times New Roman" w:hAnsi="Courier New" w:cs="Courier New"/>
-          <w:color w:val="000000"/>
-          <w:sz w:val="20"/>
-          <w:szCs w:val="20"/>
-          <w:bdr w:val="none" w:sz="0" w:space="0" w:color="auto" w:frame="1"/>
-          <w:lang w:val="pt-BR" w:eastAsia="pt-BR"/>
-        </w:rPr>
-        <w:t xml:space="preserve"> </w:t>
-      </w:r>
-      <w:proofErr w:type="spellStart"/>
-      <w:r>
-        <w:rPr>
-          <w:rFonts w:ascii="Courier New" w:eastAsia="Times New Roman" w:hAnsi="Courier New" w:cs="Courier New"/>
-          <w:color w:val="000000"/>
-          <w:sz w:val="20"/>
-          <w:szCs w:val="20"/>
-          <w:bdr w:val="none" w:sz="0" w:space="0" w:color="auto" w:frame="1"/>
-          <w:lang w:val="pt-BR" w:eastAsia="pt-BR"/>
-        </w:rPr>
-        <w:t>ValDesarm</w:t>
-      </w:r>
-      <w:proofErr w:type="spellEnd"/>
-      <w:r>
-        <w:rPr>
-          <w:rFonts w:ascii="Courier New" w:eastAsia="Times New Roman" w:hAnsi="Courier New" w:cs="Courier New"/>
-          <w:color w:val="000000"/>
-          <w:sz w:val="20"/>
-          <w:szCs w:val="20"/>
-          <w:bdr w:val="none" w:sz="0" w:space="0" w:color="auto" w:frame="1"/>
-          <w:lang w:val="pt-BR" w:eastAsia="pt-BR"/>
-        </w:rPr>
-        <w:t xml:space="preserve"> = 30; //Variável para selecionar a quantidade de Gás/Fumaça detectada</w:t>
+        <w:t>int ValDesarm = 30; //Variável para selecionar a quantidade de Gás/Fumaça detectada</w:t>
       </w:r>
     </w:p>
     <w:p>
@@ -759,10 +613,9 @@
           <w:color w:val="000000"/>
           <w:sz w:val="20"/>
           <w:szCs w:val="20"/>
-          <w:lang w:val="pt-BR" w:eastAsia="pt-BR"/>
-        </w:rPr>
-      </w:pPr>
-      <w:proofErr w:type="spellStart"/>
+          <w:lang w:eastAsia="pt-BR"/>
+        </w:rPr>
+      </w:pPr>
       <w:r>
         <w:rPr>
           <w:rFonts w:ascii="Courier New" w:eastAsia="Times New Roman" w:hAnsi="Courier New" w:cs="Courier New"/>
@@ -770,21 +623,9 @@
           <w:sz w:val="20"/>
           <w:szCs w:val="20"/>
           <w:bdr w:val="none" w:sz="0" w:space="0" w:color="auto" w:frame="1"/>
-          <w:lang w:val="pt-BR" w:eastAsia="pt-BR"/>
-        </w:rPr>
-        <w:t>int</w:t>
-      </w:r>
-      <w:proofErr w:type="spellEnd"/>
-      <w:r>
-        <w:rPr>
-          <w:rFonts w:ascii="Courier New" w:eastAsia="Times New Roman" w:hAnsi="Courier New" w:cs="Courier New"/>
-          <w:color w:val="000000"/>
-          <w:sz w:val="20"/>
-          <w:szCs w:val="20"/>
-          <w:bdr w:val="none" w:sz="0" w:space="0" w:color="auto" w:frame="1"/>
-          <w:lang w:val="pt-BR" w:eastAsia="pt-BR"/>
-        </w:rPr>
-        <w:t xml:space="preserve"> valor = 0;</w:t>
+          <w:lang w:eastAsia="pt-BR"/>
+        </w:rPr>
+        <w:t>int valor = 0;</w:t>
       </w:r>
     </w:p>
     <w:p>
@@ -808,10 +649,9 @@
           <w:color w:val="000000"/>
           <w:sz w:val="20"/>
           <w:szCs w:val="20"/>
-          <w:lang w:val="pt-BR" w:eastAsia="pt-BR"/>
-        </w:rPr>
-      </w:pPr>
-      <w:proofErr w:type="spellStart"/>
+          <w:lang w:eastAsia="pt-BR"/>
+        </w:rPr>
+      </w:pPr>
       <w:r>
         <w:rPr>
           <w:rFonts w:ascii="Courier New" w:eastAsia="Times New Roman" w:hAnsi="Courier New" w:cs="Courier New"/>
@@ -819,21 +659,9 @@
           <w:sz w:val="20"/>
           <w:szCs w:val="20"/>
           <w:bdr w:val="none" w:sz="0" w:space="0" w:color="auto" w:frame="1"/>
-          <w:lang w:val="pt-BR" w:eastAsia="pt-BR"/>
-        </w:rPr>
-        <w:t>void</w:t>
-      </w:r>
-      <w:proofErr w:type="spellEnd"/>
-      <w:r>
-        <w:rPr>
-          <w:rFonts w:ascii="Courier New" w:eastAsia="Times New Roman" w:hAnsi="Courier New" w:cs="Courier New"/>
-          <w:color w:val="000000"/>
-          <w:sz w:val="20"/>
-          <w:szCs w:val="20"/>
-          <w:bdr w:val="none" w:sz="0" w:space="0" w:color="auto" w:frame="1"/>
-          <w:lang w:val="pt-BR" w:eastAsia="pt-BR"/>
-        </w:rPr>
-        <w:t xml:space="preserve"> setup()</w:t>
+          <w:lang w:eastAsia="pt-BR"/>
+        </w:rPr>
+        <w:t>void setup()</w:t>
       </w:r>
     </w:p>
     <w:p>
@@ -845,7 +673,7 @@
           <w:color w:val="000000"/>
           <w:sz w:val="20"/>
           <w:szCs w:val="20"/>
-          <w:lang w:val="pt-BR" w:eastAsia="pt-BR"/>
+          <w:lang w:eastAsia="pt-BR"/>
         </w:rPr>
       </w:pPr>
       <w:r>
@@ -855,7 +683,7 @@
           <w:sz w:val="20"/>
           <w:szCs w:val="20"/>
           <w:bdr w:val="none" w:sz="0" w:space="0" w:color="auto" w:frame="1"/>
-          <w:lang w:val="pt-BR" w:eastAsia="pt-BR"/>
+          <w:lang w:eastAsia="pt-BR"/>
         </w:rPr>
         <w:t>{</w:t>
       </w:r>
@@ -865,7 +693,7 @@
           <w:color w:val="000000"/>
           <w:sz w:val="20"/>
           <w:szCs w:val="20"/>
-          <w:lang w:val="pt-BR" w:eastAsia="pt-BR"/>
+          <w:lang w:eastAsia="pt-BR"/>
         </w:rPr>
         <w:t>}</w:t>
       </w:r>
@@ -879,7 +707,7 @@
           <w:color w:val="000000"/>
           <w:sz w:val="20"/>
           <w:szCs w:val="20"/>
-          <w:lang w:val="pt-BR" w:eastAsia="pt-BR"/>
+          <w:lang w:eastAsia="pt-BR"/>
         </w:rPr>
       </w:pPr>
     </w:p>
@@ -892,10 +720,9 @@
           <w:color w:val="000000"/>
           <w:sz w:val="20"/>
           <w:szCs w:val="20"/>
-          <w:lang w:val="pt-BR" w:eastAsia="pt-BR"/>
-        </w:rPr>
-      </w:pPr>
-      <w:proofErr w:type="spellStart"/>
+          <w:lang w:eastAsia="pt-BR"/>
+        </w:rPr>
+      </w:pPr>
       <w:r>
         <w:rPr>
           <w:rFonts w:ascii="Courier New" w:eastAsia="Times New Roman" w:hAnsi="Courier New" w:cs="Courier New"/>
@@ -903,21 +730,9 @@
           <w:sz w:val="20"/>
           <w:szCs w:val="20"/>
           <w:bdr w:val="none" w:sz="0" w:space="0" w:color="auto" w:frame="1"/>
-          <w:lang w:val="pt-BR" w:eastAsia="pt-BR"/>
-        </w:rPr>
-        <w:t>void</w:t>
-      </w:r>
-      <w:proofErr w:type="spellEnd"/>
-      <w:r>
-        <w:rPr>
-          <w:rFonts w:ascii="Courier New" w:eastAsia="Times New Roman" w:hAnsi="Courier New" w:cs="Courier New"/>
-          <w:color w:val="000000"/>
-          <w:sz w:val="20"/>
-          <w:szCs w:val="20"/>
-          <w:bdr w:val="none" w:sz="0" w:space="0" w:color="auto" w:frame="1"/>
-          <w:lang w:val="pt-BR" w:eastAsia="pt-BR"/>
-        </w:rPr>
-        <w:t xml:space="preserve"> loop()</w:t>
+          <w:lang w:eastAsia="pt-BR"/>
+        </w:rPr>
+        <w:t>void loop()</w:t>
       </w:r>
     </w:p>
     <w:p>
@@ -965,55 +780,7 @@
           <w:bdr w:val="none" w:sz="0" w:space="0" w:color="auto" w:frame="1"/>
           <w:lang w:val="pt-BR" w:eastAsia="pt-BR"/>
         </w:rPr>
-        <w:t xml:space="preserve"> valor = </w:t>
-      </w:r>
-      <w:proofErr w:type="spellStart"/>
-      <w:r>
-        <w:rPr>
-          <w:rFonts w:ascii="Courier New" w:eastAsia="Times New Roman" w:hAnsi="Courier New" w:cs="Courier New"/>
-          <w:color w:val="000000"/>
-          <w:sz w:val="20"/>
-          <w:szCs w:val="20"/>
-          <w:bdr w:val="none" w:sz="0" w:space="0" w:color="auto" w:frame="1"/>
-          <w:lang w:val="pt-BR" w:eastAsia="pt-BR"/>
-        </w:rPr>
-        <w:t>analogRead</w:t>
-      </w:r>
-      <w:proofErr w:type="spellEnd"/>
-      <w:r>
-        <w:rPr>
-          <w:rFonts w:ascii="Courier New" w:eastAsia="Times New Roman" w:hAnsi="Courier New" w:cs="Courier New"/>
-          <w:color w:val="000000"/>
-          <w:sz w:val="20"/>
-          <w:szCs w:val="20"/>
-          <w:bdr w:val="none" w:sz="0" w:space="0" w:color="auto" w:frame="1"/>
-          <w:lang w:val="pt-BR" w:eastAsia="pt-BR"/>
-        </w:rPr>
-        <w:t>(</w:t>
-      </w:r>
-      <w:proofErr w:type="spellStart"/>
-      <w:r>
-        <w:rPr>
-          <w:rFonts w:ascii="Courier New" w:eastAsia="Times New Roman" w:hAnsi="Courier New" w:cs="Courier New"/>
-          <w:color w:val="000000"/>
-          <w:sz w:val="20"/>
-          <w:szCs w:val="20"/>
-          <w:bdr w:val="none" w:sz="0" w:space="0" w:color="auto" w:frame="1"/>
-          <w:lang w:val="pt-BR" w:eastAsia="pt-BR"/>
-        </w:rPr>
-        <w:t>pinSensor</w:t>
-      </w:r>
-      <w:proofErr w:type="spellEnd"/>
-      <w:r>
-        <w:rPr>
-          <w:rFonts w:ascii="Courier New" w:eastAsia="Times New Roman" w:hAnsi="Courier New" w:cs="Courier New"/>
-          <w:color w:val="000000"/>
-          <w:sz w:val="20"/>
-          <w:szCs w:val="20"/>
-          <w:bdr w:val="none" w:sz="0" w:space="0" w:color="auto" w:frame="1"/>
-          <w:lang w:val="pt-BR" w:eastAsia="pt-BR"/>
-        </w:rPr>
-        <w:t>); //Faz a leitura da entrada do sensor</w:t>
+        <w:t xml:space="preserve"> valor = analogRead(pinSensor); //Faz a leitura da entrada do sensor</w:t>
       </w:r>
     </w:p>
     <w:p>
@@ -1037,31 +804,7 @@
           <w:bdr w:val="none" w:sz="0" w:space="0" w:color="auto" w:frame="1"/>
           <w:lang w:val="pt-BR" w:eastAsia="pt-BR"/>
         </w:rPr>
-        <w:t xml:space="preserve"> valor = </w:t>
-      </w:r>
-      <w:proofErr w:type="spellStart"/>
-      <w:r>
-        <w:rPr>
-          <w:rFonts w:ascii="Courier New" w:eastAsia="Times New Roman" w:hAnsi="Courier New" w:cs="Courier New"/>
-          <w:color w:val="000000"/>
-          <w:sz w:val="20"/>
-          <w:szCs w:val="20"/>
-          <w:bdr w:val="none" w:sz="0" w:space="0" w:color="auto" w:frame="1"/>
-          <w:lang w:val="pt-BR" w:eastAsia="pt-BR"/>
-        </w:rPr>
-        <w:t>map</w:t>
-      </w:r>
-      <w:proofErr w:type="spellEnd"/>
-      <w:r>
-        <w:rPr>
-          <w:rFonts w:ascii="Courier New" w:eastAsia="Times New Roman" w:hAnsi="Courier New" w:cs="Courier New"/>
-          <w:color w:val="000000"/>
-          <w:sz w:val="20"/>
-          <w:szCs w:val="20"/>
-          <w:bdr w:val="none" w:sz="0" w:space="0" w:color="auto" w:frame="1"/>
-          <w:lang w:val="pt-BR" w:eastAsia="pt-BR"/>
-        </w:rPr>
-        <w:t>(valor, 0, 1023, 0, 100); //Faz a conversão da variável para porcentagem</w:t>
+        <w:t xml:space="preserve"> valor = map(valor, 0, 1023, 0, 100); //Faz a conversão da variável para porcentagem</w:t>
       </w:r>
     </w:p>
     <w:p>
@@ -1085,31 +828,7 @@
           <w:bdr w:val="none" w:sz="0" w:space="0" w:color="auto" w:frame="1"/>
           <w:lang w:val="pt-BR" w:eastAsia="pt-BR"/>
         </w:rPr>
-        <w:t xml:space="preserve"> </w:t>
-      </w:r>
-      <w:proofErr w:type="spellStart"/>
-      <w:r>
-        <w:rPr>
-          <w:rFonts w:ascii="Courier New" w:eastAsia="Times New Roman" w:hAnsi="Courier New" w:cs="Courier New"/>
-          <w:color w:val="000000"/>
-          <w:sz w:val="20"/>
-          <w:szCs w:val="20"/>
-          <w:bdr w:val="none" w:sz="0" w:space="0" w:color="auto" w:frame="1"/>
-          <w:lang w:val="pt-BR" w:eastAsia="pt-BR"/>
-        </w:rPr>
-        <w:t>Serial.println</w:t>
-      </w:r>
-      <w:proofErr w:type="spellEnd"/>
-      <w:r>
-        <w:rPr>
-          <w:rFonts w:ascii="Courier New" w:eastAsia="Times New Roman" w:hAnsi="Courier New" w:cs="Courier New"/>
-          <w:color w:val="000000"/>
-          <w:sz w:val="20"/>
-          <w:szCs w:val="20"/>
-          <w:bdr w:val="none" w:sz="0" w:space="0" w:color="auto" w:frame="1"/>
-          <w:lang w:val="pt-BR" w:eastAsia="pt-BR"/>
-        </w:rPr>
-        <w:t>(valor); //Escreve o valor na porta Serial</w:t>
+        <w:t xml:space="preserve"> Serial.println(valor); //Escreve o valor na porta Serial</w:t>
       </w:r>
     </w:p>
     <w:p>
@@ -1133,79 +852,7 @@
           <w:bdr w:val="none" w:sz="0" w:space="0" w:color="auto" w:frame="1"/>
           <w:lang w:val="pt-BR" w:eastAsia="pt-BR"/>
         </w:rPr>
-        <w:t xml:space="preserve"> </w:t>
-      </w:r>
-      <w:proofErr w:type="spellStart"/>
-      <w:r>
-        <w:rPr>
-          <w:rFonts w:ascii="Courier New" w:eastAsia="Times New Roman" w:hAnsi="Courier New" w:cs="Courier New"/>
-          <w:color w:val="000000"/>
-          <w:sz w:val="20"/>
-          <w:szCs w:val="20"/>
-          <w:bdr w:val="none" w:sz="0" w:space="0" w:color="auto" w:frame="1"/>
-          <w:lang w:val="pt-BR" w:eastAsia="pt-BR"/>
-        </w:rPr>
-        <w:t>if</w:t>
-      </w:r>
-      <w:proofErr w:type="spellEnd"/>
-      <w:r>
-        <w:rPr>
-          <w:rFonts w:ascii="Courier New" w:eastAsia="Times New Roman" w:hAnsi="Courier New" w:cs="Courier New"/>
-          <w:color w:val="000000"/>
-          <w:sz w:val="20"/>
-          <w:szCs w:val="20"/>
-          <w:bdr w:val="none" w:sz="0" w:space="0" w:color="auto" w:frame="1"/>
-          <w:lang w:val="pt-BR" w:eastAsia="pt-BR"/>
-        </w:rPr>
-        <w:t xml:space="preserve"> (valor&gt;=</w:t>
-      </w:r>
-      <w:proofErr w:type="spellStart"/>
-      <w:r>
-        <w:rPr>
-          <w:rFonts w:ascii="Courier New" w:eastAsia="Times New Roman" w:hAnsi="Courier New" w:cs="Courier New"/>
-          <w:color w:val="000000"/>
-          <w:sz w:val="20"/>
-          <w:szCs w:val="20"/>
-          <w:bdr w:val="none" w:sz="0" w:space="0" w:color="auto" w:frame="1"/>
-          <w:lang w:val="pt-BR" w:eastAsia="pt-BR"/>
-        </w:rPr>
-        <w:t>ValDesarm</w:t>
-      </w:r>
-      <w:proofErr w:type="spellEnd"/>
-      <w:r>
-        <w:rPr>
-          <w:rFonts w:ascii="Courier New" w:eastAsia="Times New Roman" w:hAnsi="Courier New" w:cs="Courier New"/>
-          <w:color w:val="000000"/>
-          <w:sz w:val="20"/>
-          <w:szCs w:val="20"/>
-          <w:bdr w:val="none" w:sz="0" w:space="0" w:color="auto" w:frame="1"/>
-          <w:lang w:val="pt-BR" w:eastAsia="pt-BR"/>
-        </w:rPr>
-        <w:t xml:space="preserve">){ //Condição, se valor continuar maior que </w:t>
-      </w:r>
-      <w:proofErr w:type="spellStart"/>
-      <w:r>
-        <w:rPr>
-          <w:rFonts w:ascii="Courier New" w:eastAsia="Times New Roman" w:hAnsi="Courier New" w:cs="Courier New"/>
-          <w:color w:val="000000"/>
-          <w:sz w:val="20"/>
-          <w:szCs w:val="20"/>
-          <w:bdr w:val="none" w:sz="0" w:space="0" w:color="auto" w:frame="1"/>
-          <w:lang w:val="pt-BR" w:eastAsia="pt-BR"/>
-        </w:rPr>
-        <w:t>ValDesarm</w:t>
-      </w:r>
-      <w:proofErr w:type="spellEnd"/>
-      <w:r>
-        <w:rPr>
-          <w:rFonts w:ascii="Courier New" w:eastAsia="Times New Roman" w:hAnsi="Courier New" w:cs="Courier New"/>
-          <w:color w:val="000000"/>
-          <w:sz w:val="20"/>
-          <w:szCs w:val="20"/>
-          <w:bdr w:val="none" w:sz="0" w:space="0" w:color="auto" w:frame="1"/>
-          <w:lang w:val="pt-BR" w:eastAsia="pt-BR"/>
-        </w:rPr>
-        <w:t xml:space="preserve"> faça:</w:t>
+        <w:t xml:space="preserve"> if (valor&gt;=ValDesarm){ //Condição, se valor continuar maior que ValDesarm faça:</w:t>
       </w:r>
     </w:p>
     <w:p>
@@ -1217,6 +864,7 @@
           <w:color w:val="000000"/>
           <w:sz w:val="20"/>
           <w:szCs w:val="20"/>
+          <w:bdr w:val="none" w:sz="0" w:space="0" w:color="auto" w:frame="1"/>
           <w:lang w:val="pt-BR" w:eastAsia="pt-BR"/>
         </w:rPr>
       </w:pPr>
@@ -1268,32 +916,1766 @@
           <w:szCs w:val="28"/>
           <w:lang w:val="pt-BR"/>
         </w:rPr>
-        <w:t>135</w:t>
-      </w:r>
-      <w:r>
+        <w:t xml:space="preserve">135: </w:t>
+      </w:r>
+      <w:hyperlink r:id="rId7" w:history="1">
+        <w:r>
+          <w:rPr>
+            <w:rStyle w:val="Hyperlink"/>
+            <w:lang w:val="pt-BR"/>
+          </w:rPr>
+          <w:t>https://portal.vidadesilicio.com.br/sensor-de-gas-mq-135/</w:t>
+        </w:r>
+      </w:hyperlink>
+    </w:p>
+    <w:p>
+      <w:pPr>
+        <w:jc w:val="center"/>
+        <w:rPr>
+          <w:lang w:val="pt-BR"/>
+        </w:rPr>
+      </w:pPr>
+      <w:r>
+        <w:rPr>
+          <w:noProof/>
+        </w:rPr>
+        <w:drawing>
+          <wp:inline distT="0" distB="0" distL="0" distR="0" wp14:anchorId="459CEF2D" wp14:editId="765B02AA">
+            <wp:extent cx="5534025" cy="2213870"/>
+            <wp:effectExtent l="0" t="0" r="0" b="0"/>
+            <wp:docPr id="1" name="Imagem 1" descr="Esquema de montagem do Arduino com o Sensor de Gás MQ-135 - Gases tóxicos e Fumaça"/>
+            <wp:cNvGraphicFramePr>
+              <a:graphicFrameLocks xmlns:a="http://schemas.openxmlformats.org/drawingml/2006/main" noChangeAspect="1"/>
+            </wp:cNvGraphicFramePr>
+            <a:graphic xmlns:a="http://schemas.openxmlformats.org/drawingml/2006/main">
+              <a:graphicData uri="http://schemas.openxmlformats.org/drawingml/2006/picture">
+                <pic:pic xmlns:pic="http://schemas.openxmlformats.org/drawingml/2006/picture">
+                  <pic:nvPicPr>
+                    <pic:cNvPr id="0" name="Picture 1" descr="Esquema de montagem do Arduino com o Sensor de Gás MQ-135 - Gases tóxicos e Fumaça"/>
+                    <pic:cNvPicPr>
+                      <a:picLocks noChangeAspect="1" noChangeArrowheads="1"/>
+                    </pic:cNvPicPr>
+                  </pic:nvPicPr>
+                  <pic:blipFill>
+                    <a:blip r:embed="rId8">
+                      <a:extLst>
+                        <a:ext uri="{28A0092B-C50C-407E-A947-70E740481C1C}">
+                          <a14:useLocalDpi xmlns:a14="http://schemas.microsoft.com/office/drawing/2010/main" val="0"/>
+                        </a:ext>
+                      </a:extLst>
+                    </a:blip>
+                    <a:srcRect/>
+                    <a:stretch>
+                      <a:fillRect/>
+                    </a:stretch>
+                  </pic:blipFill>
+                  <pic:spPr bwMode="auto">
+                    <a:xfrm>
+                      <a:off x="0" y="0"/>
+                      <a:ext cx="5539228" cy="2215951"/>
+                    </a:xfrm>
+                    <a:prstGeom prst="rect">
+                      <a:avLst/>
+                    </a:prstGeom>
+                    <a:noFill/>
+                    <a:ln>
+                      <a:noFill/>
+                    </a:ln>
+                  </pic:spPr>
+                </pic:pic>
+              </a:graphicData>
+            </a:graphic>
+          </wp:inline>
+        </w:drawing>
+      </w:r>
+    </w:p>
+    <w:p>
+      <w:pPr>
+        <w:rPr>
+          <w:rFonts w:ascii="Merriweather" w:hAnsi="Merriweather"/>
+          <w:color w:val="303133"/>
+          <w:sz w:val="21"/>
+          <w:szCs w:val="21"/>
+          <w:shd w:val="clear" w:color="auto" w:fill="FFFFFF"/>
+          <w:lang w:val="pt-BR"/>
+        </w:rPr>
+      </w:pPr>
+      <w:r>
+        <w:rPr>
+          <w:rFonts w:ascii="Merriweather" w:hAnsi="Merriweather"/>
+          <w:color w:val="303133"/>
+          <w:sz w:val="21"/>
+          <w:szCs w:val="21"/>
+          <w:shd w:val="clear" w:color="auto" w:fill="FFFFFF"/>
+          <w:lang w:val="pt-BR"/>
+        </w:rPr>
+        <w:t>O modulo MQ 135 possui 4 pinos: dois pinos para alimentação (Vcc e GND) e dois pinos para emissão dos sinais elétricos, sendo um sinal digital (D0) e o outro um sinal analógico (A0). Para realizar a montagem, iremos conectar os pinos na seguinte ordem:</w:t>
+      </w:r>
+    </w:p>
+    <w:p>
+      <w:pPr>
+        <w:rPr>
+          <w:lang w:val="pt-BR"/>
+        </w:rPr>
+      </w:pPr>
+      <w:r>
+        <w:rPr>
+          <w:noProof/>
+        </w:rPr>
+        <w:lastRenderedPageBreak/>
+        <w:drawing>
+          <wp:inline distT="0" distB="0" distL="0" distR="0" wp14:anchorId="402D7046" wp14:editId="1F9EE97E">
+            <wp:extent cx="4743450" cy="1740060"/>
+            <wp:effectExtent l="0" t="0" r="0" b="0"/>
+            <wp:docPr id="2" name="Imagem 2" descr="Pinos do Sensor de Gás MQ-135 - Gases tóxicos e Fumaça"/>
+            <wp:cNvGraphicFramePr>
+              <a:graphicFrameLocks xmlns:a="http://schemas.openxmlformats.org/drawingml/2006/main" noChangeAspect="1"/>
+            </wp:cNvGraphicFramePr>
+            <a:graphic xmlns:a="http://schemas.openxmlformats.org/drawingml/2006/main">
+              <a:graphicData uri="http://schemas.openxmlformats.org/drawingml/2006/picture">
+                <pic:pic xmlns:pic="http://schemas.openxmlformats.org/drawingml/2006/picture">
+                  <pic:nvPicPr>
+                    <pic:cNvPr id="0" name="Picture 3" descr="Pinos do Sensor de Gás MQ-135 - Gases tóxicos e Fumaça"/>
+                    <pic:cNvPicPr>
+                      <a:picLocks noChangeAspect="1" noChangeArrowheads="1"/>
+                    </pic:cNvPicPr>
+                  </pic:nvPicPr>
+                  <pic:blipFill>
+                    <a:blip r:embed="rId9">
+                      <a:extLst>
+                        <a:ext uri="{28A0092B-C50C-407E-A947-70E740481C1C}">
+                          <a14:useLocalDpi xmlns:a14="http://schemas.microsoft.com/office/drawing/2010/main" val="0"/>
+                        </a:ext>
+                      </a:extLst>
+                    </a:blip>
+                    <a:srcRect/>
+                    <a:stretch>
+                      <a:fillRect/>
+                    </a:stretch>
+                  </pic:blipFill>
+                  <pic:spPr bwMode="auto">
+                    <a:xfrm>
+                      <a:off x="0" y="0"/>
+                      <a:ext cx="4761193" cy="1746569"/>
+                    </a:xfrm>
+                    <a:prstGeom prst="rect">
+                      <a:avLst/>
+                    </a:prstGeom>
+                    <a:noFill/>
+                    <a:ln>
+                      <a:noFill/>
+                    </a:ln>
+                  </pic:spPr>
+                </pic:pic>
+              </a:graphicData>
+            </a:graphic>
+          </wp:inline>
+        </w:drawing>
+      </w:r>
+    </w:p>
+    <w:p>
+      <w:pPr>
+        <w:rPr>
+          <w:lang w:val="pt-BR"/>
+        </w:rPr>
+      </w:pPr>
+      <w:r>
+        <w:rPr>
+          <w:lang w:val="pt-BR"/>
+        </w:rPr>
+        <w:t>Código:</w:t>
+      </w:r>
+    </w:p>
+    <w:p>
+      <w:pPr>
+        <w:shd w:val="clear" w:color="auto" w:fill="FFFFFF"/>
+        <w:spacing w:after="0" w:line="210" w:lineRule="atLeast"/>
+        <w:rPr>
+          <w:rFonts w:ascii="Courier New" w:eastAsia="Times New Roman" w:hAnsi="Courier New" w:cs="Courier New"/>
+          <w:color w:val="303133"/>
+          <w:sz w:val="16"/>
+          <w:szCs w:val="16"/>
+          <w:lang w:eastAsia="pt-BR"/>
+        </w:rPr>
+      </w:pPr>
+      <w:r>
+        <w:rPr>
+          <w:rFonts w:ascii="Courier New" w:eastAsia="Times New Roman" w:hAnsi="Courier New" w:cs="Courier New"/>
+          <w:color w:val="303133"/>
+          <w:sz w:val="20"/>
+          <w:szCs w:val="20"/>
+          <w:lang w:eastAsia="pt-BR"/>
+        </w:rPr>
+        <w:t>#define MQ_analog A2</w:t>
+      </w:r>
+    </w:p>
+    <w:p>
+      <w:pPr>
+        <w:shd w:val="clear" w:color="auto" w:fill="FFFFFF"/>
+        <w:spacing w:after="0" w:line="210" w:lineRule="atLeast"/>
+        <w:rPr>
+          <w:rFonts w:ascii="Courier New" w:eastAsia="Times New Roman" w:hAnsi="Courier New" w:cs="Courier New"/>
+          <w:color w:val="303133"/>
+          <w:sz w:val="20"/>
+          <w:szCs w:val="20"/>
+          <w:lang w:eastAsia="pt-BR"/>
+        </w:rPr>
+      </w:pPr>
+      <w:r>
+        <w:rPr>
+          <w:rFonts w:ascii="Courier New" w:eastAsia="Times New Roman" w:hAnsi="Courier New" w:cs="Courier New"/>
+          <w:color w:val="303133"/>
+          <w:sz w:val="20"/>
+          <w:szCs w:val="20"/>
+          <w:lang w:eastAsia="pt-BR"/>
+        </w:rPr>
+        <w:t>#define MQ_dig 7</w:t>
+      </w:r>
+    </w:p>
+    <w:p>
+      <w:pPr>
+        <w:shd w:val="clear" w:color="auto" w:fill="FFFFFF"/>
+        <w:spacing w:after="0" w:line="210" w:lineRule="atLeast"/>
+        <w:rPr>
+          <w:rFonts w:ascii="Courier New" w:eastAsia="Times New Roman" w:hAnsi="Courier New" w:cs="Courier New"/>
+          <w:color w:val="303133"/>
+          <w:sz w:val="16"/>
+          <w:szCs w:val="16"/>
+          <w:lang w:eastAsia="pt-BR"/>
+        </w:rPr>
+      </w:pPr>
+    </w:p>
+    <w:p>
+      <w:pPr>
+        <w:shd w:val="clear" w:color="auto" w:fill="FFFFFF"/>
+        <w:spacing w:after="0" w:line="210" w:lineRule="atLeast"/>
+        <w:rPr>
+          <w:rFonts w:ascii="Courier New" w:eastAsia="Times New Roman" w:hAnsi="Courier New" w:cs="Courier New"/>
+          <w:color w:val="303133"/>
+          <w:sz w:val="16"/>
+          <w:szCs w:val="16"/>
+          <w:lang w:eastAsia="pt-BR"/>
+        </w:rPr>
+      </w:pPr>
+      <w:r>
+        <w:rPr>
+          <w:rFonts w:ascii="Courier New" w:eastAsia="Times New Roman" w:hAnsi="Courier New" w:cs="Courier New"/>
+          <w:color w:val="303133"/>
+          <w:sz w:val="20"/>
+          <w:szCs w:val="20"/>
+          <w:lang w:eastAsia="pt-BR"/>
+        </w:rPr>
+        <w:t>int valor_analog;</w:t>
+      </w:r>
+    </w:p>
+    <w:p>
+      <w:pPr>
+        <w:shd w:val="clear" w:color="auto" w:fill="FFFFFF"/>
+        <w:spacing w:after="0" w:line="210" w:lineRule="atLeast"/>
+        <w:rPr>
+          <w:rFonts w:ascii="Courier New" w:eastAsia="Times New Roman" w:hAnsi="Courier New" w:cs="Courier New"/>
+          <w:color w:val="303133"/>
+          <w:sz w:val="20"/>
+          <w:szCs w:val="20"/>
+          <w:lang w:eastAsia="pt-BR"/>
+        </w:rPr>
+      </w:pPr>
+      <w:r>
+        <w:rPr>
+          <w:rFonts w:ascii="Courier New" w:eastAsia="Times New Roman" w:hAnsi="Courier New" w:cs="Courier New"/>
+          <w:color w:val="303133"/>
+          <w:sz w:val="20"/>
+          <w:szCs w:val="20"/>
+          <w:lang w:eastAsia="pt-BR"/>
+        </w:rPr>
+        <w:t>int valor_dig;</w:t>
+      </w:r>
+    </w:p>
+    <w:p>
+      <w:pPr>
+        <w:shd w:val="clear" w:color="auto" w:fill="FFFFFF"/>
+        <w:spacing w:after="0" w:line="210" w:lineRule="atLeast"/>
+        <w:rPr>
+          <w:rFonts w:ascii="Courier New" w:eastAsia="Times New Roman" w:hAnsi="Courier New" w:cs="Courier New"/>
+          <w:color w:val="303133"/>
+          <w:sz w:val="16"/>
+          <w:szCs w:val="16"/>
+          <w:lang w:eastAsia="pt-BR"/>
+        </w:rPr>
+      </w:pPr>
+    </w:p>
+    <w:p>
+      <w:pPr>
+        <w:shd w:val="clear" w:color="auto" w:fill="FFFFFF"/>
+        <w:spacing w:after="0" w:line="210" w:lineRule="atLeast"/>
+        <w:rPr>
+          <w:rFonts w:ascii="Courier New" w:eastAsia="Times New Roman" w:hAnsi="Courier New" w:cs="Courier New"/>
+          <w:color w:val="303133"/>
+          <w:sz w:val="16"/>
+          <w:szCs w:val="16"/>
+          <w:lang w:eastAsia="pt-BR"/>
+        </w:rPr>
+      </w:pPr>
+      <w:r>
+        <w:rPr>
+          <w:rFonts w:ascii="Courier New" w:eastAsia="Times New Roman" w:hAnsi="Courier New" w:cs="Courier New"/>
+          <w:color w:val="303133"/>
+          <w:sz w:val="20"/>
+          <w:szCs w:val="20"/>
+          <w:lang w:eastAsia="pt-BR"/>
+        </w:rPr>
+        <w:t>void setup() {</w:t>
+      </w:r>
+    </w:p>
+    <w:p>
+      <w:pPr>
+        <w:shd w:val="clear" w:color="auto" w:fill="FFFFFF"/>
+        <w:spacing w:after="0" w:line="210" w:lineRule="atLeast"/>
+        <w:rPr>
+          <w:rFonts w:ascii="Courier New" w:eastAsia="Times New Roman" w:hAnsi="Courier New" w:cs="Courier New"/>
+          <w:color w:val="303133"/>
+          <w:sz w:val="20"/>
+          <w:szCs w:val="20"/>
+          <w:lang w:eastAsia="pt-BR"/>
+        </w:rPr>
+      </w:pPr>
+      <w:r>
+        <w:rPr>
+          <w:rFonts w:ascii="Courier New" w:eastAsia="Times New Roman" w:hAnsi="Courier New" w:cs="Courier New"/>
+          <w:color w:val="303133"/>
+          <w:sz w:val="20"/>
+          <w:szCs w:val="20"/>
+          <w:lang w:eastAsia="pt-BR"/>
+        </w:rPr>
+        <w:t xml:space="preserve">   </w:t>
+      </w:r>
+      <w:r>
+        <w:rPr>
+          <w:rFonts w:ascii="Courier New" w:eastAsia="Times New Roman" w:hAnsi="Courier New" w:cs="Courier New"/>
+          <w:color w:val="303133"/>
+          <w:sz w:val="20"/>
+          <w:szCs w:val="20"/>
+          <w:lang w:eastAsia="pt-BR"/>
+        </w:rPr>
+        <w:t>Serial.begin(9600);</w:t>
+      </w:r>
+    </w:p>
+    <w:p>
+      <w:pPr>
+        <w:shd w:val="clear" w:color="auto" w:fill="FFFFFF"/>
+        <w:spacing w:after="0" w:line="210" w:lineRule="atLeast"/>
+        <w:rPr>
+          <w:rFonts w:ascii="Courier New" w:eastAsia="Times New Roman" w:hAnsi="Courier New" w:cs="Courier New"/>
+          <w:color w:val="303133"/>
+          <w:sz w:val="20"/>
+          <w:szCs w:val="20"/>
+          <w:lang w:eastAsia="pt-BR"/>
+        </w:rPr>
+      </w:pPr>
+      <w:r>
+        <w:rPr>
+          <w:rFonts w:ascii="Courier New" w:eastAsia="Times New Roman" w:hAnsi="Courier New" w:cs="Courier New"/>
+          <w:color w:val="303133"/>
+          <w:sz w:val="20"/>
+          <w:szCs w:val="20"/>
+          <w:lang w:eastAsia="pt-BR"/>
+        </w:rPr>
+        <w:t xml:space="preserve">   </w:t>
+      </w:r>
+    </w:p>
+    <w:p>
+      <w:pPr>
+        <w:shd w:val="clear" w:color="auto" w:fill="FFFFFF"/>
+        <w:spacing w:after="0" w:line="210" w:lineRule="atLeast"/>
+        <w:rPr>
+          <w:rFonts w:ascii="Courier New" w:eastAsia="Times New Roman" w:hAnsi="Courier New" w:cs="Courier New"/>
+          <w:color w:val="303133"/>
+          <w:sz w:val="16"/>
+          <w:szCs w:val="16"/>
+          <w:lang w:val="pt-BR" w:eastAsia="pt-BR"/>
+        </w:rPr>
+      </w:pPr>
+      <w:r>
+        <w:rPr>
+          <w:rFonts w:ascii="Courier New" w:eastAsia="Times New Roman" w:hAnsi="Courier New" w:cs="Courier New"/>
+          <w:color w:val="303133"/>
+          <w:sz w:val="20"/>
+          <w:szCs w:val="20"/>
+          <w:lang w:val="pt-BR" w:eastAsia="pt-BR"/>
+        </w:rPr>
+        <w:t xml:space="preserve">   // Configura o sensor</w:t>
+      </w:r>
+    </w:p>
+    <w:p>
+      <w:pPr>
+        <w:shd w:val="clear" w:color="auto" w:fill="FFFFFF"/>
+        <w:spacing w:after="0" w:line="210" w:lineRule="atLeast"/>
+        <w:rPr>
+          <w:rFonts w:ascii="Courier New" w:eastAsia="Times New Roman" w:hAnsi="Courier New" w:cs="Courier New"/>
+          <w:color w:val="303133"/>
+          <w:sz w:val="16"/>
+          <w:szCs w:val="16"/>
+          <w:lang w:val="pt-BR" w:eastAsia="pt-BR"/>
+        </w:rPr>
+      </w:pPr>
+      <w:r>
+        <w:rPr>
+          <w:rFonts w:ascii="Courier New" w:eastAsia="Times New Roman" w:hAnsi="Courier New" w:cs="Courier New"/>
+          <w:color w:val="303133"/>
+          <w:sz w:val="20"/>
+          <w:szCs w:val="20"/>
+          <w:lang w:val="pt-BR" w:eastAsia="pt-BR"/>
+        </w:rPr>
+        <w:t xml:space="preserve">   </w:t>
+      </w:r>
+      <w:r>
+        <w:rPr>
+          <w:rFonts w:ascii="Courier New" w:eastAsia="Times New Roman" w:hAnsi="Courier New" w:cs="Courier New"/>
+          <w:color w:val="303133"/>
+          <w:sz w:val="20"/>
+          <w:szCs w:val="20"/>
+          <w:lang w:val="pt-BR" w:eastAsia="pt-BR"/>
+        </w:rPr>
+        <w:t>pinMode(MQ_analog, INPUT);</w:t>
+      </w:r>
+      <w:r>
+        <w:rPr>
+          <w:rFonts w:ascii="Courier New" w:eastAsia="Times New Roman" w:hAnsi="Courier New" w:cs="Courier New"/>
+          <w:color w:val="303133"/>
+          <w:sz w:val="20"/>
+          <w:szCs w:val="20"/>
+          <w:lang w:val="pt-BR" w:eastAsia="pt-BR"/>
+        </w:rPr>
+        <w:t xml:space="preserve"> </w:t>
+      </w:r>
+    </w:p>
+    <w:p>
+      <w:pPr>
+        <w:shd w:val="clear" w:color="auto" w:fill="FFFFFF"/>
+        <w:spacing w:after="0" w:line="210" w:lineRule="atLeast"/>
+        <w:rPr>
+          <w:rFonts w:ascii="Courier New" w:eastAsia="Times New Roman" w:hAnsi="Courier New" w:cs="Courier New"/>
+          <w:color w:val="303133"/>
+          <w:sz w:val="16"/>
+          <w:szCs w:val="16"/>
+          <w:lang w:eastAsia="pt-BR"/>
+        </w:rPr>
+      </w:pPr>
+      <w:r>
+        <w:rPr>
+          <w:rFonts w:ascii="Courier New" w:eastAsia="Times New Roman" w:hAnsi="Courier New" w:cs="Courier New"/>
+          <w:color w:val="303133"/>
+          <w:sz w:val="20"/>
+          <w:szCs w:val="20"/>
+          <w:lang w:val="pt-BR" w:eastAsia="pt-BR"/>
+        </w:rPr>
+        <w:t xml:space="preserve">   </w:t>
+      </w:r>
+      <w:r>
+        <w:rPr>
+          <w:rFonts w:ascii="Courier New" w:eastAsia="Times New Roman" w:hAnsi="Courier New" w:cs="Courier New"/>
+          <w:color w:val="303133"/>
+          <w:sz w:val="20"/>
+          <w:szCs w:val="20"/>
+          <w:lang w:eastAsia="pt-BR"/>
+        </w:rPr>
+        <w:t>pinMode</w:t>
+      </w:r>
+      <w:r>
+        <w:rPr>
+          <w:rFonts w:ascii="Courier New" w:eastAsia="Times New Roman" w:hAnsi="Courier New" w:cs="Courier New"/>
+          <w:color w:val="303133"/>
+          <w:sz w:val="20"/>
+          <w:szCs w:val="20"/>
+          <w:lang w:eastAsia="pt-BR"/>
+        </w:rPr>
+        <w:t>(</w:t>
+      </w:r>
+      <w:r>
+        <w:rPr>
+          <w:rFonts w:ascii="Courier New" w:eastAsia="Times New Roman" w:hAnsi="Courier New" w:cs="Courier New"/>
+          <w:color w:val="303133"/>
+          <w:sz w:val="20"/>
+          <w:szCs w:val="20"/>
+          <w:lang w:eastAsia="pt-BR"/>
+        </w:rPr>
+        <w:t>MQ_dig, INPUT);</w:t>
+      </w:r>
+    </w:p>
+    <w:p>
+      <w:pPr>
+        <w:shd w:val="clear" w:color="auto" w:fill="FFFFFF"/>
+        <w:spacing w:after="0" w:line="210" w:lineRule="atLeast"/>
+        <w:rPr>
+          <w:rFonts w:ascii="Courier New" w:eastAsia="Times New Roman" w:hAnsi="Courier New" w:cs="Courier New"/>
+          <w:color w:val="303133"/>
+          <w:sz w:val="20"/>
+          <w:szCs w:val="20"/>
+          <w:lang w:eastAsia="pt-BR"/>
+        </w:rPr>
+      </w:pPr>
+      <w:r>
+        <w:rPr>
+          <w:rFonts w:ascii="Courier New" w:eastAsia="Times New Roman" w:hAnsi="Courier New" w:cs="Courier New"/>
+          <w:color w:val="303133"/>
+          <w:sz w:val="20"/>
+          <w:szCs w:val="20"/>
+          <w:lang w:eastAsia="pt-BR"/>
+        </w:rPr>
+        <w:t>}</w:t>
+      </w:r>
+    </w:p>
+    <w:p>
+      <w:pPr>
+        <w:shd w:val="clear" w:color="auto" w:fill="FFFFFF"/>
+        <w:spacing w:after="0" w:line="210" w:lineRule="atLeast"/>
+        <w:rPr>
+          <w:rFonts w:ascii="Courier New" w:eastAsia="Times New Roman" w:hAnsi="Courier New" w:cs="Courier New"/>
+          <w:color w:val="303133"/>
+          <w:sz w:val="16"/>
+          <w:szCs w:val="16"/>
+          <w:lang w:eastAsia="pt-BR"/>
+        </w:rPr>
+      </w:pPr>
+    </w:p>
+    <w:p>
+      <w:pPr>
+        <w:shd w:val="clear" w:color="auto" w:fill="FFFFFF"/>
+        <w:spacing w:after="0" w:line="210" w:lineRule="atLeast"/>
+        <w:rPr>
+          <w:rFonts w:ascii="Courier New" w:eastAsia="Times New Roman" w:hAnsi="Courier New" w:cs="Courier New"/>
+          <w:color w:val="303133"/>
+          <w:sz w:val="16"/>
+          <w:szCs w:val="16"/>
+          <w:lang w:eastAsia="pt-BR"/>
+        </w:rPr>
+      </w:pPr>
+      <w:r>
+        <w:rPr>
+          <w:rFonts w:ascii="Courier New" w:eastAsia="Times New Roman" w:hAnsi="Courier New" w:cs="Courier New"/>
+          <w:color w:val="303133"/>
+          <w:sz w:val="20"/>
+          <w:szCs w:val="20"/>
+          <w:lang w:eastAsia="pt-BR"/>
+        </w:rPr>
+        <w:t>void loop() {</w:t>
+      </w:r>
+    </w:p>
+    <w:p>
+      <w:pPr>
+        <w:shd w:val="clear" w:color="auto" w:fill="FFFFFF"/>
+        <w:spacing w:after="0" w:line="210" w:lineRule="atLeast"/>
+        <w:rPr>
+          <w:rFonts w:ascii="Courier New" w:eastAsia="Times New Roman" w:hAnsi="Courier New" w:cs="Courier New"/>
+          <w:color w:val="303133"/>
+          <w:sz w:val="16"/>
+          <w:szCs w:val="16"/>
+          <w:lang w:val="pt-BR" w:eastAsia="pt-BR"/>
+        </w:rPr>
+      </w:pPr>
+      <w:r>
+        <w:rPr>
+          <w:rFonts w:ascii="Courier New" w:eastAsia="Times New Roman" w:hAnsi="Courier New" w:cs="Courier New"/>
+          <w:color w:val="303133"/>
+          <w:sz w:val="20"/>
+          <w:szCs w:val="20"/>
+          <w:lang w:val="pt-BR" w:eastAsia="pt-BR"/>
+        </w:rPr>
+        <w:t xml:space="preserve">   </w:t>
+      </w:r>
+      <w:r>
+        <w:rPr>
+          <w:rFonts w:ascii="Courier New" w:eastAsia="Times New Roman" w:hAnsi="Courier New" w:cs="Courier New"/>
+          <w:color w:val="303133"/>
+          <w:sz w:val="20"/>
+          <w:szCs w:val="20"/>
+          <w:lang w:val="pt-BR" w:eastAsia="pt-BR"/>
+        </w:rPr>
+        <w:t xml:space="preserve">valor_analog = analogRead(MQ_analog); </w:t>
+      </w:r>
+    </w:p>
+    <w:p>
+      <w:pPr>
+        <w:shd w:val="clear" w:color="auto" w:fill="FFFFFF"/>
+        <w:spacing w:after="0" w:line="210" w:lineRule="atLeast"/>
+        <w:rPr>
+          <w:rFonts w:ascii="Courier New" w:eastAsia="Times New Roman" w:hAnsi="Courier New" w:cs="Courier New"/>
+          <w:color w:val="303133"/>
+          <w:sz w:val="16"/>
+          <w:szCs w:val="16"/>
+          <w:lang w:val="pt-BR" w:eastAsia="pt-BR"/>
+        </w:rPr>
+      </w:pPr>
+      <w:r>
+        <w:rPr>
+          <w:rFonts w:ascii="Courier New" w:eastAsia="Times New Roman" w:hAnsi="Courier New" w:cs="Courier New"/>
+          <w:color w:val="303133"/>
+          <w:sz w:val="20"/>
+          <w:szCs w:val="20"/>
+          <w:lang w:val="pt-BR" w:eastAsia="pt-BR"/>
+        </w:rPr>
+        <w:t xml:space="preserve">   </w:t>
+      </w:r>
+      <w:r>
+        <w:rPr>
+          <w:rFonts w:ascii="Courier New" w:eastAsia="Times New Roman" w:hAnsi="Courier New" w:cs="Courier New"/>
+          <w:color w:val="303133"/>
+          <w:sz w:val="20"/>
+          <w:szCs w:val="20"/>
+          <w:lang w:val="pt-BR" w:eastAsia="pt-BR"/>
+        </w:rPr>
+        <w:t>valor_dig = digitalRead(MQ_dig);</w:t>
+      </w:r>
+      <w:r>
+        <w:rPr>
+          <w:rFonts w:ascii="Courier New" w:eastAsia="Times New Roman" w:hAnsi="Courier New" w:cs="Courier New"/>
+          <w:color w:val="303133"/>
+          <w:sz w:val="20"/>
+          <w:szCs w:val="20"/>
+          <w:lang w:val="pt-BR" w:eastAsia="pt-BR"/>
+        </w:rPr>
+        <w:t xml:space="preserve">  // lê o valor do sensor</w:t>
+      </w:r>
+    </w:p>
+    <w:p>
+      <w:pPr>
+        <w:shd w:val="clear" w:color="auto" w:fill="FFFFFF"/>
+        <w:spacing w:after="0" w:line="210" w:lineRule="atLeast"/>
+        <w:rPr>
+          <w:rFonts w:ascii="Courier New" w:eastAsia="Times New Roman" w:hAnsi="Courier New" w:cs="Courier New"/>
+          <w:color w:val="303133"/>
+          <w:sz w:val="16"/>
+          <w:szCs w:val="16"/>
+          <w:lang w:val="pt-BR" w:eastAsia="pt-BR"/>
+        </w:rPr>
+      </w:pPr>
+      <w:r>
+        <w:rPr>
+          <w:rFonts w:ascii="Courier New" w:eastAsia="Times New Roman" w:hAnsi="Courier New" w:cs="Courier New"/>
+          <w:color w:val="303133"/>
+          <w:sz w:val="20"/>
+          <w:szCs w:val="20"/>
+          <w:lang w:val="pt-BR" w:eastAsia="pt-BR"/>
+        </w:rPr>
+        <w:t xml:space="preserve">   </w:t>
+      </w:r>
+      <w:r>
+        <w:rPr>
+          <w:rFonts w:ascii="Courier New" w:eastAsia="Times New Roman" w:hAnsi="Courier New" w:cs="Courier New"/>
+          <w:color w:val="303133"/>
+          <w:sz w:val="20"/>
+          <w:szCs w:val="20"/>
+          <w:lang w:val="pt-BR" w:eastAsia="pt-BR"/>
+        </w:rPr>
+        <w:t>Serial.print(valor_analog);</w:t>
+      </w:r>
+    </w:p>
+    <w:p>
+      <w:pPr>
+        <w:shd w:val="clear" w:color="auto" w:fill="FFFFFF"/>
+        <w:spacing w:after="0" w:line="210" w:lineRule="atLeast"/>
+        <w:rPr>
+          <w:rFonts w:ascii="Courier New" w:eastAsia="Times New Roman" w:hAnsi="Courier New" w:cs="Courier New"/>
+          <w:color w:val="303133"/>
+          <w:sz w:val="16"/>
+          <w:szCs w:val="16"/>
+          <w:lang w:val="pt-BR" w:eastAsia="pt-BR"/>
+        </w:rPr>
+      </w:pPr>
+      <w:r>
+        <w:rPr>
+          <w:rFonts w:ascii="Courier New" w:eastAsia="Times New Roman" w:hAnsi="Courier New" w:cs="Courier New"/>
+          <w:color w:val="303133"/>
+          <w:sz w:val="20"/>
+          <w:szCs w:val="20"/>
+          <w:lang w:val="pt-BR" w:eastAsia="pt-BR"/>
+        </w:rPr>
+        <w:t xml:space="preserve">   </w:t>
+      </w:r>
+      <w:r>
+        <w:rPr>
+          <w:rFonts w:ascii="Courier New" w:eastAsia="Times New Roman" w:hAnsi="Courier New" w:cs="Courier New"/>
+          <w:color w:val="303133"/>
+          <w:sz w:val="20"/>
+          <w:szCs w:val="20"/>
+          <w:lang w:val="pt-BR" w:eastAsia="pt-BR"/>
+        </w:rPr>
+        <w:t>Serial.print(" || ");</w:t>
+      </w:r>
+    </w:p>
+    <w:p>
+      <w:pPr>
+        <w:shd w:val="clear" w:color="auto" w:fill="FFFFFF"/>
+        <w:spacing w:after="0" w:line="210" w:lineRule="atLeast"/>
+        <w:rPr>
+          <w:rFonts w:ascii="Courier New" w:eastAsia="Times New Roman" w:hAnsi="Courier New" w:cs="Courier New"/>
+          <w:color w:val="303133"/>
+          <w:sz w:val="16"/>
+          <w:szCs w:val="16"/>
+          <w:lang w:val="pt-BR" w:eastAsia="pt-BR"/>
+        </w:rPr>
+      </w:pPr>
+      <w:r>
+        <w:rPr>
+          <w:rFonts w:ascii="Courier New" w:eastAsia="Times New Roman" w:hAnsi="Courier New" w:cs="Courier New"/>
+          <w:color w:val="303133"/>
+          <w:sz w:val="20"/>
+          <w:szCs w:val="20"/>
+          <w:lang w:val="pt-BR" w:eastAsia="pt-BR"/>
+        </w:rPr>
+        <w:t xml:space="preserve">   </w:t>
+      </w:r>
+      <w:r>
+        <w:rPr>
+          <w:rFonts w:ascii="Courier New" w:eastAsia="Times New Roman" w:hAnsi="Courier New" w:cs="Courier New"/>
+          <w:color w:val="303133"/>
+          <w:sz w:val="20"/>
+          <w:szCs w:val="20"/>
+          <w:lang w:val="pt-BR" w:eastAsia="pt-BR"/>
+        </w:rPr>
+        <w:t>if(valor_dig == 0)</w:t>
+      </w:r>
+    </w:p>
+    <w:p>
+      <w:pPr>
+        <w:shd w:val="clear" w:color="auto" w:fill="FFFFFF"/>
+        <w:spacing w:after="0" w:line="210" w:lineRule="atLeast"/>
+        <w:rPr>
+          <w:rFonts w:ascii="Courier New" w:eastAsia="Times New Roman" w:hAnsi="Courier New" w:cs="Courier New"/>
+          <w:color w:val="303133"/>
+          <w:sz w:val="16"/>
+          <w:szCs w:val="16"/>
+          <w:lang w:val="pt-BR" w:eastAsia="pt-BR"/>
+        </w:rPr>
+      </w:pPr>
+      <w:r>
+        <w:rPr>
+          <w:rFonts w:ascii="Courier New" w:eastAsia="Times New Roman" w:hAnsi="Courier New" w:cs="Courier New"/>
+          <w:color w:val="303133"/>
+          <w:sz w:val="20"/>
+          <w:szCs w:val="20"/>
+          <w:lang w:val="pt-BR" w:eastAsia="pt-BR"/>
+        </w:rPr>
+        <w:t xml:space="preserve">      </w:t>
+      </w:r>
+      <w:r>
+        <w:rPr>
+          <w:rFonts w:ascii="Courier New" w:eastAsia="Times New Roman" w:hAnsi="Courier New" w:cs="Courier New"/>
+          <w:color w:val="303133"/>
+          <w:sz w:val="20"/>
+          <w:szCs w:val="20"/>
+          <w:lang w:val="pt-BR" w:eastAsia="pt-BR"/>
+        </w:rPr>
+        <w:t>Serial.println("GAS DETECTADO !!!");</w:t>
+      </w:r>
+    </w:p>
+    <w:p>
+      <w:pPr>
+        <w:shd w:val="clear" w:color="auto" w:fill="FFFFFF"/>
+        <w:spacing w:after="0" w:line="210" w:lineRule="atLeast"/>
+        <w:rPr>
+          <w:rFonts w:ascii="Courier New" w:eastAsia="Times New Roman" w:hAnsi="Courier New" w:cs="Courier New"/>
+          <w:color w:val="303133"/>
+          <w:sz w:val="16"/>
+          <w:szCs w:val="16"/>
+          <w:lang w:val="pt-BR" w:eastAsia="pt-BR"/>
+        </w:rPr>
+      </w:pPr>
+      <w:r>
+        <w:rPr>
+          <w:rFonts w:ascii="Courier New" w:eastAsia="Times New Roman" w:hAnsi="Courier New" w:cs="Courier New"/>
+          <w:color w:val="303133"/>
+          <w:sz w:val="20"/>
+          <w:szCs w:val="20"/>
+          <w:lang w:val="pt-BR" w:eastAsia="pt-BR"/>
+        </w:rPr>
+        <w:t xml:space="preserve">   </w:t>
+      </w:r>
+      <w:r>
+        <w:rPr>
+          <w:rFonts w:ascii="Courier New" w:eastAsia="Times New Roman" w:hAnsi="Courier New" w:cs="Courier New"/>
+          <w:color w:val="303133"/>
+          <w:sz w:val="20"/>
+          <w:szCs w:val="20"/>
+          <w:lang w:val="pt-BR" w:eastAsia="pt-BR"/>
+        </w:rPr>
+        <w:t xml:space="preserve">else </w:t>
+      </w:r>
+    </w:p>
+    <w:p>
+      <w:pPr>
+        <w:shd w:val="clear" w:color="auto" w:fill="FFFFFF"/>
+        <w:spacing w:after="0" w:line="210" w:lineRule="atLeast"/>
+        <w:rPr>
+          <w:rFonts w:ascii="Courier New" w:eastAsia="Times New Roman" w:hAnsi="Courier New" w:cs="Courier New"/>
+          <w:color w:val="303133"/>
+          <w:sz w:val="16"/>
+          <w:szCs w:val="16"/>
+          <w:lang w:val="pt-BR" w:eastAsia="pt-BR"/>
+        </w:rPr>
+      </w:pPr>
+      <w:r>
+        <w:rPr>
+          <w:rFonts w:ascii="Courier New" w:eastAsia="Times New Roman" w:hAnsi="Courier New" w:cs="Courier New"/>
+          <w:color w:val="303133"/>
+          <w:sz w:val="20"/>
+          <w:szCs w:val="20"/>
+          <w:lang w:val="pt-BR" w:eastAsia="pt-BR"/>
+        </w:rPr>
+        <w:t xml:space="preserve">      </w:t>
+      </w:r>
+      <w:r>
+        <w:rPr>
+          <w:rFonts w:ascii="Courier New" w:eastAsia="Times New Roman" w:hAnsi="Courier New" w:cs="Courier New"/>
+          <w:color w:val="303133"/>
+          <w:sz w:val="20"/>
+          <w:szCs w:val="20"/>
+          <w:lang w:val="pt-BR" w:eastAsia="pt-BR"/>
+        </w:rPr>
+        <w:t>Serial.println("GAS AUSENTE !!!");</w:t>
+      </w:r>
+    </w:p>
+    <w:p>
+      <w:pPr>
+        <w:shd w:val="clear" w:color="auto" w:fill="FFFFFF"/>
+        <w:spacing w:after="0" w:line="210" w:lineRule="atLeast"/>
+        <w:rPr>
+          <w:rFonts w:ascii="Courier New" w:eastAsia="Times New Roman" w:hAnsi="Courier New" w:cs="Courier New"/>
+          <w:color w:val="303133"/>
+          <w:sz w:val="16"/>
+          <w:szCs w:val="16"/>
+          <w:lang w:val="pt-BR" w:eastAsia="pt-BR"/>
+        </w:rPr>
+      </w:pPr>
+      <w:r>
+        <w:rPr>
+          <w:rFonts w:ascii="Courier New" w:eastAsia="Times New Roman" w:hAnsi="Courier New" w:cs="Courier New"/>
+          <w:color w:val="303133"/>
+          <w:sz w:val="20"/>
+          <w:szCs w:val="20"/>
+          <w:lang w:val="pt-BR" w:eastAsia="pt-BR"/>
+        </w:rPr>
+        <w:t xml:space="preserve">   </w:t>
+      </w:r>
+      <w:r>
+        <w:rPr>
+          <w:rFonts w:ascii="Courier New" w:eastAsia="Times New Roman" w:hAnsi="Courier New" w:cs="Courier New"/>
+          <w:color w:val="303133"/>
+          <w:sz w:val="20"/>
+          <w:szCs w:val="20"/>
+          <w:lang w:val="pt-BR" w:eastAsia="pt-BR"/>
+        </w:rPr>
+        <w:t>delay(500);</w:t>
+      </w:r>
+    </w:p>
+    <w:p>
+      <w:pPr>
+        <w:shd w:val="clear" w:color="auto" w:fill="FFFFFF"/>
+        <w:spacing w:after="0" w:line="210" w:lineRule="atLeast"/>
+        <w:rPr>
+          <w:rFonts w:ascii="Courier New" w:eastAsia="Times New Roman" w:hAnsi="Courier New" w:cs="Courier New"/>
+          <w:color w:val="303133"/>
+          <w:sz w:val="16"/>
+          <w:szCs w:val="16"/>
+          <w:lang w:val="pt-BR" w:eastAsia="pt-BR"/>
+        </w:rPr>
+      </w:pPr>
+      <w:r>
+        <w:rPr>
+          <w:rFonts w:ascii="Courier New" w:eastAsia="Times New Roman" w:hAnsi="Courier New" w:cs="Courier New"/>
+          <w:color w:val="303133"/>
+          <w:sz w:val="20"/>
+          <w:szCs w:val="20"/>
+          <w:lang w:val="pt-BR" w:eastAsia="pt-BR"/>
+        </w:rPr>
+        <w:t>}</w:t>
+      </w:r>
+    </w:p>
+    <w:p>
+      <w:pPr>
+        <w:rPr>
+          <w:lang w:val="pt-BR"/>
+        </w:rPr>
+      </w:pPr>
+    </w:p>
+    <w:p>
+      <w:pPr>
         <w:rPr>
           <w:color w:val="ED7D31" w:themeColor="accent2"/>
           <w:sz w:val="28"/>
           <w:szCs w:val="28"/>
           <w:lang w:val="pt-BR"/>
         </w:rPr>
-        <w:t xml:space="preserve">: </w:t>
-      </w:r>
+      </w:pPr>
     </w:p>
     <w:p>
       <w:pPr>
         <w:rPr>
           <w:color w:val="ED7D31" w:themeColor="accent2"/>
-          <w:lang w:val="pt-BR"/>
-        </w:rPr>
-      </w:pPr>
-    </w:p>
-    <w:p>
-      <w:pPr>
-        <w:rPr>
-          <w:lang w:val="pt-BR"/>
-        </w:rPr>
-      </w:pPr>
+          <w:sz w:val="28"/>
+          <w:szCs w:val="28"/>
+          <w:lang w:val="pt-BR"/>
+        </w:rPr>
+      </w:pPr>
+    </w:p>
+    <w:p>
+      <w:pPr>
+        <w:rPr>
+          <w:color w:val="ED7D31" w:themeColor="accent2"/>
+          <w:sz w:val="28"/>
+          <w:szCs w:val="28"/>
+          <w:lang w:val="pt-BR"/>
+        </w:rPr>
+      </w:pPr>
+    </w:p>
+    <w:p>
+      <w:pPr>
+        <w:rPr>
+          <w:color w:val="ED7D31" w:themeColor="accent2"/>
+          <w:sz w:val="28"/>
+          <w:szCs w:val="28"/>
+          <w:lang w:val="pt-BR"/>
+        </w:rPr>
+      </w:pPr>
+    </w:p>
+    <w:p>
+      <w:pPr>
+        <w:rPr>
+          <w:color w:val="ED7D31" w:themeColor="accent2"/>
+          <w:sz w:val="28"/>
+          <w:szCs w:val="28"/>
+          <w:lang w:val="pt-BR"/>
+        </w:rPr>
+      </w:pPr>
+    </w:p>
+    <w:p>
+      <w:pPr>
+        <w:rPr>
+          <w:color w:val="ED7D31" w:themeColor="accent2"/>
+          <w:sz w:val="28"/>
+          <w:szCs w:val="28"/>
+          <w:lang w:val="pt-BR"/>
+        </w:rPr>
+      </w:pPr>
+    </w:p>
+    <w:p>
+      <w:pPr>
+        <w:rPr>
+          <w:color w:val="ED7D31" w:themeColor="accent2"/>
+          <w:sz w:val="28"/>
+          <w:szCs w:val="28"/>
+          <w:lang w:val="pt-BR"/>
+        </w:rPr>
+      </w:pPr>
+    </w:p>
+    <w:p>
+      <w:pPr>
+        <w:rPr>
+          <w:color w:val="ED7D31" w:themeColor="accent2"/>
+          <w:sz w:val="28"/>
+          <w:szCs w:val="28"/>
+          <w:lang w:val="pt-BR"/>
+        </w:rPr>
+      </w:pPr>
+    </w:p>
+    <w:p>
+      <w:pPr>
+        <w:rPr>
+          <w:color w:val="ED7D31" w:themeColor="accent2"/>
+          <w:sz w:val="28"/>
+          <w:szCs w:val="28"/>
+          <w:lang w:val="pt-BR"/>
+        </w:rPr>
+      </w:pPr>
+      <w:r>
+        <w:rPr>
+          <w:color w:val="ED7D31" w:themeColor="accent2"/>
+          <w:sz w:val="28"/>
+          <w:szCs w:val="28"/>
+          <w:lang w:val="pt-BR"/>
+        </w:rPr>
+        <w:lastRenderedPageBreak/>
+        <w:t>Sensor de</w:t>
+      </w:r>
+      <w:r>
+        <w:rPr>
+          <w:color w:val="ED7D31" w:themeColor="accent2"/>
+          <w:sz w:val="28"/>
+          <w:szCs w:val="28"/>
+          <w:lang w:val="pt-BR"/>
+        </w:rPr>
+        <w:t xml:space="preserve"> Temperatura</w:t>
+      </w:r>
+      <w:r>
+        <w:rPr>
+          <w:color w:val="ED7D31" w:themeColor="accent2"/>
+          <w:sz w:val="28"/>
+          <w:szCs w:val="28"/>
+          <w:lang w:val="pt-BR"/>
+        </w:rPr>
+        <w:t xml:space="preserve"> </w:t>
+      </w:r>
+      <w:r>
+        <w:rPr>
+          <w:color w:val="ED7D31" w:themeColor="accent2"/>
+          <w:sz w:val="28"/>
+          <w:szCs w:val="28"/>
+          <w:lang w:val="pt-BR"/>
+        </w:rPr>
+        <w:t>DS18B20</w:t>
+      </w:r>
+      <w:r>
+        <w:rPr>
+          <w:color w:val="ED7D31" w:themeColor="accent2"/>
+          <w:sz w:val="28"/>
+          <w:szCs w:val="28"/>
+          <w:lang w:val="pt-BR"/>
+        </w:rPr>
+        <w:t>:</w:t>
+      </w:r>
+      <w:r>
+        <w:rPr>
+          <w:color w:val="ED7D31" w:themeColor="accent2"/>
+          <w:sz w:val="28"/>
+          <w:szCs w:val="28"/>
+          <w:lang w:val="pt-BR"/>
+        </w:rPr>
+        <w:t xml:space="preserve"> </w:t>
+      </w:r>
+      <w:hyperlink r:id="rId10" w:history="1">
+        <w:r>
+          <w:rPr>
+            <w:rStyle w:val="Hyperlink"/>
+            <w:lang w:val="pt-BR"/>
+          </w:rPr>
+          <w:t>https://portal.vidadesilicio.com.br/sensor-de-temperatura-ds18b20/</w:t>
+        </w:r>
+      </w:hyperlink>
+    </w:p>
+    <w:p>
+      <w:pPr>
+        <w:pStyle w:val="NormalWeb"/>
+        <w:shd w:val="clear" w:color="auto" w:fill="FFFFFF"/>
+        <w:spacing w:before="270" w:beforeAutospacing="0" w:after="0" w:afterAutospacing="0"/>
+        <w:jc w:val="both"/>
+        <w:rPr>
+          <w:rFonts w:ascii="Merriweather" w:hAnsi="Merriweather"/>
+          <w:color w:val="303133"/>
+          <w:sz w:val="21"/>
+          <w:szCs w:val="21"/>
+        </w:rPr>
+      </w:pPr>
+      <w:r>
+        <w:rPr>
+          <w:rFonts w:ascii="Merriweather" w:hAnsi="Merriweather"/>
+          <w:color w:val="303133"/>
+          <w:sz w:val="21"/>
+          <w:szCs w:val="21"/>
+        </w:rPr>
+        <w:t>o sensor DS18B20 possui sua própria inteligência. Ele é capaz de ler a temperatura, interpreta-la e enviar a informação do valor de temperatura em graus Celsius para o microcontrolador usando um barramento de apenar um fio (protocolo de comunicação One wire ou 1-wire ).</w:t>
+      </w:r>
+    </w:p>
+    <w:p>
+      <w:pPr>
+        <w:pStyle w:val="NormalWeb"/>
+        <w:shd w:val="clear" w:color="auto" w:fill="FFFFFF"/>
+        <w:spacing w:before="270" w:beforeAutospacing="0" w:after="0" w:afterAutospacing="0"/>
+        <w:jc w:val="both"/>
+        <w:rPr>
+          <w:rFonts w:ascii="Merriweather" w:hAnsi="Merriweather"/>
+          <w:color w:val="303133"/>
+          <w:sz w:val="21"/>
+          <w:szCs w:val="21"/>
+        </w:rPr>
+      </w:pPr>
+      <w:r>
+        <w:rPr>
+          <w:rFonts w:ascii="Merriweather" w:hAnsi="Merriweather"/>
+          <w:color w:val="303133"/>
+          <w:sz w:val="21"/>
+          <w:szCs w:val="21"/>
+        </w:rPr>
+        <w:t>O sensor de temperatura DS18B20 pode medir temperaturas entre -55 ºC e 125 ºC com uma precisão de cerca de 0,5 ºC na faixa de -10 ºC e +85 ºC.</w:t>
+      </w:r>
+    </w:p>
+    <w:p>
+      <w:pPr>
+        <w:rPr>
+          <w:color w:val="ED7D31" w:themeColor="accent2"/>
+          <w:sz w:val="28"/>
+          <w:szCs w:val="28"/>
+          <w:lang w:val="pt-BR"/>
+        </w:rPr>
+      </w:pPr>
+    </w:p>
+    <w:p>
+      <w:pPr>
+        <w:rPr>
+          <w:lang w:val="pt-BR"/>
+        </w:rPr>
+      </w:pPr>
+      <w:r>
+        <w:rPr>
+          <w:noProof/>
+        </w:rPr>
+        <w:drawing>
+          <wp:inline distT="0" distB="0" distL="0" distR="0" wp14:anchorId="7E8C1211" wp14:editId="0047784D">
+            <wp:extent cx="5267325" cy="3298272"/>
+            <wp:effectExtent l="0" t="0" r="0" b="0"/>
+            <wp:docPr id="4" name="Imagem 4" descr=" Sensor de temperatura DS18B20"/>
+            <wp:cNvGraphicFramePr>
+              <a:graphicFrameLocks xmlns:a="http://schemas.openxmlformats.org/drawingml/2006/main" noChangeAspect="1"/>
+            </wp:cNvGraphicFramePr>
+            <a:graphic xmlns:a="http://schemas.openxmlformats.org/drawingml/2006/main">
+              <a:graphicData uri="http://schemas.openxmlformats.org/drawingml/2006/picture">
+                <pic:pic xmlns:pic="http://schemas.openxmlformats.org/drawingml/2006/picture">
+                  <pic:nvPicPr>
+                    <pic:cNvPr id="0" name="Picture 5" descr=" Sensor de temperatura DS18B20"/>
+                    <pic:cNvPicPr>
+                      <a:picLocks noChangeAspect="1" noChangeArrowheads="1"/>
+                    </pic:cNvPicPr>
+                  </pic:nvPicPr>
+                  <pic:blipFill>
+                    <a:blip r:embed="rId11">
+                      <a:extLst>
+                        <a:ext uri="{28A0092B-C50C-407E-A947-70E740481C1C}">
+                          <a14:useLocalDpi xmlns:a14="http://schemas.microsoft.com/office/drawing/2010/main" val="0"/>
+                        </a:ext>
+                      </a:extLst>
+                    </a:blip>
+                    <a:srcRect/>
+                    <a:stretch>
+                      <a:fillRect/>
+                    </a:stretch>
+                  </pic:blipFill>
+                  <pic:spPr bwMode="auto">
+                    <a:xfrm>
+                      <a:off x="0" y="0"/>
+                      <a:ext cx="5306874" cy="3323037"/>
+                    </a:xfrm>
+                    <a:prstGeom prst="rect">
+                      <a:avLst/>
+                    </a:prstGeom>
+                    <a:noFill/>
+                    <a:ln>
+                      <a:noFill/>
+                    </a:ln>
+                  </pic:spPr>
+                </pic:pic>
+              </a:graphicData>
+            </a:graphic>
+          </wp:inline>
+        </w:drawing>
+      </w:r>
+    </w:p>
+    <w:p>
+      <w:pPr>
+        <w:rPr>
+          <w:lang w:val="pt-BR"/>
+        </w:rPr>
+      </w:pPr>
+      <w:r>
+        <w:rPr>
+          <w:lang w:val="pt-BR"/>
+        </w:rPr>
+        <w:t>Código:</w:t>
+      </w:r>
+    </w:p>
+    <w:p>
+      <w:pPr>
+        <w:shd w:val="clear" w:color="auto" w:fill="FFFFFF"/>
+        <w:spacing w:after="0" w:line="210" w:lineRule="atLeast"/>
+        <w:rPr>
+          <w:rFonts w:ascii="Courier New" w:eastAsia="Times New Roman" w:hAnsi="Courier New" w:cs="Courier New"/>
+          <w:color w:val="303133"/>
+          <w:sz w:val="16"/>
+          <w:szCs w:val="16"/>
+          <w:lang w:eastAsia="pt-BR"/>
+        </w:rPr>
+      </w:pPr>
+      <w:r>
+        <w:rPr>
+          <w:rFonts w:ascii="Courier New" w:eastAsia="Times New Roman" w:hAnsi="Courier New" w:cs="Courier New"/>
+          <w:color w:val="303133"/>
+          <w:sz w:val="20"/>
+          <w:szCs w:val="20"/>
+          <w:lang w:eastAsia="pt-BR"/>
+        </w:rPr>
+        <w:t>#include &lt;OneWire.h&gt;</w:t>
+      </w:r>
+    </w:p>
+    <w:p>
+      <w:pPr>
+        <w:shd w:val="clear" w:color="auto" w:fill="FFFFFF"/>
+        <w:spacing w:after="0" w:line="210" w:lineRule="atLeast"/>
+        <w:rPr>
+          <w:rFonts w:ascii="Courier New" w:eastAsia="Times New Roman" w:hAnsi="Courier New" w:cs="Courier New"/>
+          <w:color w:val="303133"/>
+          <w:sz w:val="20"/>
+          <w:szCs w:val="20"/>
+          <w:lang w:eastAsia="pt-BR"/>
+        </w:rPr>
+      </w:pPr>
+      <w:r>
+        <w:rPr>
+          <w:rFonts w:ascii="Courier New" w:eastAsia="Times New Roman" w:hAnsi="Courier New" w:cs="Courier New"/>
+          <w:color w:val="303133"/>
+          <w:sz w:val="20"/>
+          <w:szCs w:val="20"/>
+          <w:lang w:eastAsia="pt-BR"/>
+        </w:rPr>
+        <w:t>#include &lt;DallasTemperature.h&gt;</w:t>
+      </w:r>
+    </w:p>
+    <w:p>
+      <w:pPr>
+        <w:shd w:val="clear" w:color="auto" w:fill="FFFFFF"/>
+        <w:spacing w:after="0" w:line="210" w:lineRule="atLeast"/>
+        <w:rPr>
+          <w:rFonts w:ascii="Courier New" w:eastAsia="Times New Roman" w:hAnsi="Courier New" w:cs="Courier New"/>
+          <w:color w:val="303133"/>
+          <w:sz w:val="16"/>
+          <w:szCs w:val="16"/>
+          <w:lang w:eastAsia="pt-BR"/>
+        </w:rPr>
+      </w:pPr>
+    </w:p>
+    <w:p>
+      <w:pPr>
+        <w:shd w:val="clear" w:color="auto" w:fill="FFFFFF"/>
+        <w:spacing w:after="0" w:line="210" w:lineRule="atLeast"/>
+        <w:rPr>
+          <w:rFonts w:ascii="Courier New" w:eastAsia="Times New Roman" w:hAnsi="Courier New" w:cs="Courier New"/>
+          <w:color w:val="303133"/>
+          <w:sz w:val="16"/>
+          <w:szCs w:val="16"/>
+          <w:lang w:val="pt-BR" w:eastAsia="pt-BR"/>
+        </w:rPr>
+      </w:pPr>
+      <w:r>
+        <w:rPr>
+          <w:rFonts w:ascii="Courier New" w:eastAsia="Times New Roman" w:hAnsi="Courier New" w:cs="Courier New"/>
+          <w:color w:val="303133"/>
+          <w:sz w:val="20"/>
+          <w:szCs w:val="20"/>
+          <w:lang w:val="pt-BR" w:eastAsia="pt-BR"/>
+        </w:rPr>
+        <w:t>OneWire pino(3);</w:t>
+      </w:r>
+      <w:r>
+        <w:rPr>
+          <w:rFonts w:ascii="Courier New" w:eastAsia="Times New Roman" w:hAnsi="Courier New" w:cs="Courier New"/>
+          <w:color w:val="303133"/>
+          <w:sz w:val="20"/>
+          <w:szCs w:val="20"/>
+          <w:lang w:val="pt-BR" w:eastAsia="pt-BR"/>
+        </w:rPr>
+        <w:t xml:space="preserve">  // transmissão de d</w:t>
+      </w:r>
+      <w:r>
+        <w:rPr>
+          <w:rFonts w:ascii="Courier New" w:eastAsia="Times New Roman" w:hAnsi="Courier New" w:cs="Courier New"/>
+          <w:color w:val="303133"/>
+          <w:sz w:val="20"/>
+          <w:szCs w:val="20"/>
+          <w:lang w:val="pt-BR" w:eastAsia="pt-BR"/>
+        </w:rPr>
+        <w:t>ados pro sensor</w:t>
+      </w:r>
+    </w:p>
+    <w:p>
+      <w:pPr>
+        <w:shd w:val="clear" w:color="auto" w:fill="FFFFFF"/>
+        <w:spacing w:after="0" w:line="210" w:lineRule="atLeast"/>
+        <w:rPr>
+          <w:rFonts w:ascii="Courier New" w:eastAsia="Times New Roman" w:hAnsi="Courier New" w:cs="Courier New"/>
+          <w:color w:val="303133"/>
+          <w:sz w:val="20"/>
+          <w:szCs w:val="20"/>
+          <w:lang w:val="pt-BR" w:eastAsia="pt-BR"/>
+        </w:rPr>
+      </w:pPr>
+      <w:r>
+        <w:rPr>
+          <w:rFonts w:ascii="Courier New" w:eastAsia="Times New Roman" w:hAnsi="Courier New" w:cs="Courier New"/>
+          <w:color w:val="303133"/>
+          <w:sz w:val="20"/>
+          <w:szCs w:val="20"/>
+          <w:lang w:val="pt-BR" w:eastAsia="pt-BR"/>
+        </w:rPr>
+        <w:t>DallasTemperature barramento(&amp;pino);</w:t>
+      </w:r>
+      <w:r>
+        <w:rPr>
+          <w:rFonts w:ascii="Courier New" w:eastAsia="Times New Roman" w:hAnsi="Courier New" w:cs="Courier New"/>
+          <w:color w:val="303133"/>
+          <w:sz w:val="20"/>
+          <w:szCs w:val="20"/>
+          <w:lang w:val="pt-BR" w:eastAsia="pt-BR"/>
+        </w:rPr>
+        <w:t xml:space="preserve"> // </w:t>
+      </w:r>
+      <w:r>
+        <w:rPr>
+          <w:rFonts w:ascii="Courier New" w:eastAsia="Times New Roman" w:hAnsi="Courier New" w:cs="Courier New"/>
+          <w:color w:val="303133"/>
+          <w:sz w:val="20"/>
+          <w:szCs w:val="20"/>
+          <w:lang w:val="pt-BR" w:eastAsia="pt-BR"/>
+        </w:rPr>
+        <w:t>representa o barramento de</w:t>
+      </w:r>
+    </w:p>
+    <w:p>
+      <w:pPr>
+        <w:shd w:val="clear" w:color="auto" w:fill="FFFFFF"/>
+        <w:spacing w:after="0" w:line="210" w:lineRule="atLeast"/>
+        <w:rPr>
+          <w:rFonts w:ascii="Courier New" w:eastAsia="Times New Roman" w:hAnsi="Courier New" w:cs="Courier New"/>
+          <w:color w:val="303133"/>
+          <w:sz w:val="16"/>
+          <w:szCs w:val="16"/>
+          <w:lang w:val="pt-BR" w:eastAsia="pt-BR"/>
+        </w:rPr>
+      </w:pPr>
+      <w:r>
+        <w:rPr>
+          <w:rFonts w:ascii="Courier New" w:eastAsia="Times New Roman" w:hAnsi="Courier New" w:cs="Courier New"/>
+          <w:color w:val="303133"/>
+          <w:sz w:val="20"/>
+          <w:szCs w:val="20"/>
+          <w:lang w:val="pt-BR" w:eastAsia="pt-BR"/>
+        </w:rPr>
+        <w:t xml:space="preserve">                                     // </w:t>
+      </w:r>
+      <w:r>
+        <w:rPr>
+          <w:rFonts w:ascii="Courier New" w:eastAsia="Times New Roman" w:hAnsi="Courier New" w:cs="Courier New"/>
+          <w:color w:val="303133"/>
+          <w:sz w:val="20"/>
+          <w:szCs w:val="20"/>
+          <w:lang w:val="pt-BR" w:eastAsia="pt-BR"/>
+        </w:rPr>
+        <w:t>sensores em nosso código</w:t>
+      </w:r>
+    </w:p>
+    <w:p>
+      <w:pPr>
+        <w:shd w:val="clear" w:color="auto" w:fill="FFFFFF"/>
+        <w:spacing w:after="0" w:line="210" w:lineRule="atLeast"/>
+        <w:rPr>
+          <w:rFonts w:ascii="Courier New" w:eastAsia="Times New Roman" w:hAnsi="Courier New" w:cs="Courier New"/>
+          <w:color w:val="303133"/>
+          <w:sz w:val="20"/>
+          <w:szCs w:val="20"/>
+          <w:lang w:val="pt-BR" w:eastAsia="pt-BR"/>
+        </w:rPr>
+      </w:pPr>
+      <w:r>
+        <w:rPr>
+          <w:rFonts w:ascii="Courier New" w:eastAsia="Times New Roman" w:hAnsi="Courier New" w:cs="Courier New"/>
+          <w:color w:val="303133"/>
+          <w:sz w:val="20"/>
+          <w:szCs w:val="20"/>
+          <w:lang w:val="pt-BR" w:eastAsia="pt-BR"/>
+        </w:rPr>
+        <w:t>DeviceAddress sensor;</w:t>
+      </w:r>
+    </w:p>
+    <w:p>
+      <w:pPr>
+        <w:shd w:val="clear" w:color="auto" w:fill="FFFFFF"/>
+        <w:spacing w:after="0" w:line="210" w:lineRule="atLeast"/>
+        <w:rPr>
+          <w:rFonts w:ascii="Courier New" w:eastAsia="Times New Roman" w:hAnsi="Courier New" w:cs="Courier New"/>
+          <w:color w:val="303133"/>
+          <w:sz w:val="16"/>
+          <w:szCs w:val="16"/>
+          <w:lang w:val="pt-BR" w:eastAsia="pt-BR"/>
+        </w:rPr>
+      </w:pPr>
+    </w:p>
+    <w:p>
+      <w:pPr>
+        <w:shd w:val="clear" w:color="auto" w:fill="FFFFFF"/>
+        <w:spacing w:after="0" w:line="210" w:lineRule="atLeast"/>
+        <w:rPr>
+          <w:rFonts w:ascii="Courier New" w:eastAsia="Times New Roman" w:hAnsi="Courier New" w:cs="Courier New"/>
+          <w:color w:val="303133"/>
+          <w:sz w:val="16"/>
+          <w:szCs w:val="16"/>
+          <w:lang w:eastAsia="pt-BR"/>
+        </w:rPr>
+      </w:pPr>
+      <w:r>
+        <w:rPr>
+          <w:rFonts w:ascii="Courier New" w:eastAsia="Times New Roman" w:hAnsi="Courier New" w:cs="Courier New"/>
+          <w:color w:val="303133"/>
+          <w:sz w:val="20"/>
+          <w:szCs w:val="20"/>
+          <w:lang w:eastAsia="pt-BR"/>
+        </w:rPr>
+        <w:t>void setup(void)</w:t>
+      </w:r>
+    </w:p>
+    <w:p>
+      <w:pPr>
+        <w:shd w:val="clear" w:color="auto" w:fill="FFFFFF"/>
+        <w:spacing w:after="0" w:line="210" w:lineRule="atLeast"/>
+        <w:rPr>
+          <w:rFonts w:ascii="Courier New" w:eastAsia="Times New Roman" w:hAnsi="Courier New" w:cs="Courier New"/>
+          <w:color w:val="303133"/>
+          <w:sz w:val="16"/>
+          <w:szCs w:val="16"/>
+          <w:lang w:eastAsia="pt-BR"/>
+        </w:rPr>
+      </w:pPr>
+      <w:r>
+        <w:rPr>
+          <w:rFonts w:ascii="Courier New" w:eastAsia="Times New Roman" w:hAnsi="Courier New" w:cs="Courier New"/>
+          <w:color w:val="303133"/>
+          <w:sz w:val="20"/>
+          <w:szCs w:val="20"/>
+          <w:lang w:eastAsia="pt-BR"/>
+        </w:rPr>
+        <w:t>{</w:t>
+      </w:r>
+    </w:p>
+    <w:p>
+      <w:pPr>
+        <w:shd w:val="clear" w:color="auto" w:fill="FFFFFF"/>
+        <w:spacing w:after="0" w:line="210" w:lineRule="atLeast"/>
+        <w:rPr>
+          <w:rFonts w:ascii="Courier New" w:eastAsia="Times New Roman" w:hAnsi="Courier New" w:cs="Courier New"/>
+          <w:color w:val="303133"/>
+          <w:sz w:val="16"/>
+          <w:szCs w:val="16"/>
+          <w:lang w:eastAsia="pt-BR"/>
+        </w:rPr>
+      </w:pPr>
+      <w:r>
+        <w:rPr>
+          <w:rFonts w:ascii="Courier New" w:eastAsia="Times New Roman" w:hAnsi="Courier New" w:cs="Courier New"/>
+          <w:color w:val="303133"/>
+          <w:sz w:val="20"/>
+          <w:szCs w:val="20"/>
+          <w:lang w:eastAsia="pt-BR"/>
+        </w:rPr>
+        <w:t xml:space="preserve">   </w:t>
+      </w:r>
+      <w:r>
+        <w:rPr>
+          <w:rFonts w:ascii="Courier New" w:eastAsia="Times New Roman" w:hAnsi="Courier New" w:cs="Courier New"/>
+          <w:color w:val="303133"/>
+          <w:sz w:val="20"/>
+          <w:szCs w:val="20"/>
+          <w:lang w:eastAsia="pt-BR"/>
+        </w:rPr>
+        <w:t>Serial.begin(9600);</w:t>
+      </w:r>
+    </w:p>
+    <w:p>
+      <w:pPr>
+        <w:shd w:val="clear" w:color="auto" w:fill="FFFFFF"/>
+        <w:spacing w:after="0" w:line="210" w:lineRule="atLeast"/>
+        <w:rPr>
+          <w:rFonts w:ascii="Courier New" w:eastAsia="Times New Roman" w:hAnsi="Courier New" w:cs="Courier New"/>
+          <w:color w:val="303133"/>
+          <w:sz w:val="16"/>
+          <w:szCs w:val="16"/>
+          <w:lang w:eastAsia="pt-BR"/>
+        </w:rPr>
+      </w:pPr>
+      <w:r>
+        <w:rPr>
+          <w:rFonts w:ascii="Courier New" w:eastAsia="Times New Roman" w:hAnsi="Courier New" w:cs="Courier New"/>
+          <w:color w:val="303133"/>
+          <w:sz w:val="20"/>
+          <w:szCs w:val="20"/>
+          <w:lang w:eastAsia="pt-BR"/>
+        </w:rPr>
+        <w:t xml:space="preserve">   </w:t>
+      </w:r>
+      <w:r>
+        <w:rPr>
+          <w:rFonts w:ascii="Courier New" w:eastAsia="Times New Roman" w:hAnsi="Courier New" w:cs="Courier New"/>
+          <w:color w:val="303133"/>
+          <w:sz w:val="20"/>
+          <w:szCs w:val="20"/>
+          <w:lang w:eastAsia="pt-BR"/>
+        </w:rPr>
+        <w:t>barramento.begin();</w:t>
+      </w:r>
+    </w:p>
+    <w:p>
+      <w:pPr>
+        <w:shd w:val="clear" w:color="auto" w:fill="FFFFFF"/>
+        <w:spacing w:after="0" w:line="210" w:lineRule="atLeast"/>
+        <w:rPr>
+          <w:rFonts w:ascii="Courier New" w:eastAsia="Times New Roman" w:hAnsi="Courier New" w:cs="Courier New"/>
+          <w:color w:val="303133"/>
+          <w:sz w:val="16"/>
+          <w:szCs w:val="16"/>
+          <w:lang w:eastAsia="pt-BR"/>
+        </w:rPr>
+      </w:pPr>
+      <w:r>
+        <w:rPr>
+          <w:rFonts w:ascii="Courier New" w:eastAsia="Times New Roman" w:hAnsi="Courier New" w:cs="Courier New"/>
+          <w:color w:val="303133"/>
+          <w:sz w:val="20"/>
+          <w:szCs w:val="20"/>
+          <w:lang w:eastAsia="pt-BR"/>
+        </w:rPr>
+        <w:t xml:space="preserve">   </w:t>
+      </w:r>
+      <w:r>
+        <w:rPr>
+          <w:rFonts w:ascii="Courier New" w:eastAsia="Times New Roman" w:hAnsi="Courier New" w:cs="Courier New"/>
+          <w:color w:val="303133"/>
+          <w:sz w:val="20"/>
+          <w:szCs w:val="20"/>
+          <w:lang w:eastAsia="pt-BR"/>
+        </w:rPr>
+        <w:t xml:space="preserve">barramento.getAddress(sensor, 0); </w:t>
+      </w:r>
+    </w:p>
+    <w:p>
+      <w:pPr>
+        <w:shd w:val="clear" w:color="auto" w:fill="FFFFFF"/>
+        <w:spacing w:after="0" w:line="210" w:lineRule="atLeast"/>
+        <w:rPr>
+          <w:rFonts w:ascii="Courier New" w:eastAsia="Times New Roman" w:hAnsi="Courier New" w:cs="Courier New"/>
+          <w:color w:val="303133"/>
+          <w:sz w:val="20"/>
+          <w:szCs w:val="20"/>
+          <w:lang w:eastAsia="pt-BR"/>
+        </w:rPr>
+      </w:pPr>
+      <w:r>
+        <w:rPr>
+          <w:rFonts w:ascii="Courier New" w:eastAsia="Times New Roman" w:hAnsi="Courier New" w:cs="Courier New"/>
+          <w:color w:val="303133"/>
+          <w:sz w:val="20"/>
+          <w:szCs w:val="20"/>
+          <w:lang w:eastAsia="pt-BR"/>
+        </w:rPr>
+        <w:t>}</w:t>
+      </w:r>
+    </w:p>
+    <w:p>
+      <w:pPr>
+        <w:shd w:val="clear" w:color="auto" w:fill="FFFFFF"/>
+        <w:spacing w:after="0" w:line="210" w:lineRule="atLeast"/>
+        <w:rPr>
+          <w:rFonts w:ascii="Courier New" w:eastAsia="Times New Roman" w:hAnsi="Courier New" w:cs="Courier New"/>
+          <w:color w:val="303133"/>
+          <w:sz w:val="16"/>
+          <w:szCs w:val="16"/>
+          <w:lang w:eastAsia="pt-BR"/>
+        </w:rPr>
+      </w:pPr>
+    </w:p>
+    <w:p>
+      <w:pPr>
+        <w:shd w:val="clear" w:color="auto" w:fill="FFFFFF"/>
+        <w:spacing w:after="0" w:line="210" w:lineRule="atLeast"/>
+        <w:rPr>
+          <w:rFonts w:ascii="Courier New" w:eastAsia="Times New Roman" w:hAnsi="Courier New" w:cs="Courier New"/>
+          <w:color w:val="303133"/>
+          <w:sz w:val="16"/>
+          <w:szCs w:val="16"/>
+          <w:lang w:eastAsia="pt-BR"/>
+        </w:rPr>
+      </w:pPr>
+      <w:r>
+        <w:rPr>
+          <w:rFonts w:ascii="Courier New" w:eastAsia="Times New Roman" w:hAnsi="Courier New" w:cs="Courier New"/>
+          <w:color w:val="303133"/>
+          <w:sz w:val="20"/>
+          <w:szCs w:val="20"/>
+          <w:lang w:eastAsia="pt-BR"/>
+        </w:rPr>
+        <w:t>void loop()</w:t>
+      </w:r>
+    </w:p>
+    <w:p>
+      <w:pPr>
+        <w:shd w:val="clear" w:color="auto" w:fill="FFFFFF"/>
+        <w:spacing w:after="0" w:line="210" w:lineRule="atLeast"/>
+        <w:rPr>
+          <w:rFonts w:ascii="Courier New" w:eastAsia="Times New Roman" w:hAnsi="Courier New" w:cs="Courier New"/>
+          <w:color w:val="303133"/>
+          <w:sz w:val="16"/>
+          <w:szCs w:val="16"/>
+          <w:lang w:val="pt-BR" w:eastAsia="pt-BR"/>
+        </w:rPr>
+      </w:pPr>
+      <w:r>
+        <w:rPr>
+          <w:rFonts w:ascii="Courier New" w:eastAsia="Times New Roman" w:hAnsi="Courier New" w:cs="Courier New"/>
+          <w:color w:val="303133"/>
+          <w:sz w:val="20"/>
+          <w:szCs w:val="20"/>
+          <w:lang w:val="pt-BR" w:eastAsia="pt-BR"/>
+        </w:rPr>
+        <w:t>{</w:t>
+      </w:r>
+    </w:p>
+    <w:p>
+      <w:pPr>
+        <w:shd w:val="clear" w:color="auto" w:fill="FFFFFF"/>
+        <w:spacing w:after="0" w:line="210" w:lineRule="atLeast"/>
+        <w:rPr>
+          <w:rFonts w:ascii="Courier New" w:eastAsia="Times New Roman" w:hAnsi="Courier New" w:cs="Courier New"/>
+          <w:color w:val="303133"/>
+          <w:sz w:val="16"/>
+          <w:szCs w:val="16"/>
+          <w:lang w:val="pt-BR" w:eastAsia="pt-BR"/>
+        </w:rPr>
+      </w:pPr>
+      <w:r>
+        <w:rPr>
+          <w:rFonts w:ascii="Courier New" w:eastAsia="Times New Roman" w:hAnsi="Courier New" w:cs="Courier New"/>
+          <w:color w:val="303133"/>
+          <w:sz w:val="20"/>
+          <w:szCs w:val="20"/>
+          <w:lang w:val="pt-BR" w:eastAsia="pt-BR"/>
+        </w:rPr>
+        <w:t xml:space="preserve">   </w:t>
+      </w:r>
+      <w:r>
+        <w:rPr>
+          <w:rFonts w:ascii="Courier New" w:eastAsia="Times New Roman" w:hAnsi="Courier New" w:cs="Courier New"/>
+          <w:color w:val="303133"/>
+          <w:sz w:val="20"/>
+          <w:szCs w:val="20"/>
+          <w:lang w:val="pt-BR" w:eastAsia="pt-BR"/>
+        </w:rPr>
+        <w:t xml:space="preserve">barramento.requestTemperatures(); </w:t>
+      </w:r>
+    </w:p>
+    <w:p>
+      <w:pPr>
+        <w:shd w:val="clear" w:color="auto" w:fill="FFFFFF"/>
+        <w:spacing w:after="0" w:line="210" w:lineRule="atLeast"/>
+        <w:rPr>
+          <w:rFonts w:ascii="Courier New" w:eastAsia="Times New Roman" w:hAnsi="Courier New" w:cs="Courier New"/>
+          <w:color w:val="303133"/>
+          <w:sz w:val="16"/>
+          <w:szCs w:val="16"/>
+          <w:lang w:val="pt-BR" w:eastAsia="pt-BR"/>
+        </w:rPr>
+      </w:pPr>
+      <w:r>
+        <w:rPr>
+          <w:rFonts w:ascii="Courier New" w:eastAsia="Times New Roman" w:hAnsi="Courier New" w:cs="Courier New"/>
+          <w:color w:val="303133"/>
+          <w:sz w:val="20"/>
+          <w:szCs w:val="20"/>
+          <w:lang w:val="pt-BR" w:eastAsia="pt-BR"/>
+        </w:rPr>
+        <w:t xml:space="preserve">   </w:t>
+      </w:r>
+      <w:r>
+        <w:rPr>
+          <w:rFonts w:ascii="Courier New" w:eastAsia="Times New Roman" w:hAnsi="Courier New" w:cs="Courier New"/>
+          <w:color w:val="303133"/>
+          <w:sz w:val="20"/>
+          <w:szCs w:val="20"/>
+          <w:lang w:val="pt-BR" w:eastAsia="pt-BR"/>
+        </w:rPr>
+        <w:t>float temperatura = barramento.getTempC(sensor);</w:t>
+      </w:r>
+    </w:p>
+    <w:p>
+      <w:pPr>
+        <w:shd w:val="clear" w:color="auto" w:fill="FFFFFF"/>
+        <w:spacing w:after="0" w:line="210" w:lineRule="atLeast"/>
+        <w:rPr>
+          <w:rFonts w:ascii="Courier New" w:eastAsia="Times New Roman" w:hAnsi="Courier New" w:cs="Courier New"/>
+          <w:color w:val="303133"/>
+          <w:sz w:val="16"/>
+          <w:szCs w:val="16"/>
+          <w:lang w:val="pt-BR" w:eastAsia="pt-BR"/>
+        </w:rPr>
+      </w:pPr>
+      <w:r>
+        <w:rPr>
+          <w:rFonts w:ascii="Courier New" w:eastAsia="Times New Roman" w:hAnsi="Courier New" w:cs="Courier New"/>
+          <w:color w:val="303133"/>
+          <w:sz w:val="20"/>
+          <w:szCs w:val="20"/>
+          <w:lang w:val="pt-BR" w:eastAsia="pt-BR"/>
+        </w:rPr>
+        <w:t xml:space="preserve">   </w:t>
+      </w:r>
+      <w:r>
+        <w:rPr>
+          <w:rFonts w:ascii="Courier New" w:eastAsia="Times New Roman" w:hAnsi="Courier New" w:cs="Courier New"/>
+          <w:color w:val="303133"/>
+          <w:sz w:val="20"/>
+          <w:szCs w:val="20"/>
+          <w:lang w:val="pt-BR" w:eastAsia="pt-BR"/>
+        </w:rPr>
+        <w:t>Serial.print(temperatura);</w:t>
+      </w:r>
+    </w:p>
+    <w:p>
+      <w:pPr>
+        <w:shd w:val="clear" w:color="auto" w:fill="FFFFFF"/>
+        <w:spacing w:after="0" w:line="210" w:lineRule="atLeast"/>
+        <w:rPr>
+          <w:rFonts w:ascii="Courier New" w:eastAsia="Times New Roman" w:hAnsi="Courier New" w:cs="Courier New"/>
+          <w:color w:val="303133"/>
+          <w:sz w:val="16"/>
+          <w:szCs w:val="16"/>
+          <w:lang w:val="pt-BR" w:eastAsia="pt-BR"/>
+        </w:rPr>
+      </w:pPr>
+      <w:r>
+        <w:rPr>
+          <w:rFonts w:ascii="Courier New" w:eastAsia="Times New Roman" w:hAnsi="Courier New" w:cs="Courier New"/>
+          <w:color w:val="303133"/>
+          <w:sz w:val="20"/>
+          <w:szCs w:val="20"/>
+          <w:lang w:val="pt-BR" w:eastAsia="pt-BR"/>
+        </w:rPr>
+        <w:t xml:space="preserve">   </w:t>
+      </w:r>
+      <w:r>
+        <w:rPr>
+          <w:rFonts w:ascii="Courier New" w:eastAsia="Times New Roman" w:hAnsi="Courier New" w:cs="Courier New"/>
+          <w:color w:val="303133"/>
+          <w:sz w:val="20"/>
+          <w:szCs w:val="20"/>
+          <w:lang w:val="pt-BR" w:eastAsia="pt-BR"/>
+        </w:rPr>
+        <w:t>delay(500);</w:t>
+      </w:r>
+    </w:p>
+    <w:p>
+      <w:pPr>
+        <w:shd w:val="clear" w:color="auto" w:fill="FFFFFF"/>
+        <w:spacing w:after="0" w:line="210" w:lineRule="atLeast"/>
+        <w:rPr>
+          <w:rFonts w:ascii="Courier New" w:eastAsia="Times New Roman" w:hAnsi="Courier New" w:cs="Courier New"/>
+          <w:color w:val="303133"/>
+          <w:sz w:val="16"/>
+          <w:szCs w:val="16"/>
+          <w:lang w:val="pt-BR" w:eastAsia="pt-BR"/>
+        </w:rPr>
+      </w:pPr>
+      <w:r>
+        <w:rPr>
+          <w:rFonts w:ascii="Courier New" w:eastAsia="Times New Roman" w:hAnsi="Courier New" w:cs="Courier New"/>
+          <w:color w:val="303133"/>
+          <w:sz w:val="20"/>
+          <w:szCs w:val="20"/>
+          <w:lang w:val="pt-BR" w:eastAsia="pt-BR"/>
+        </w:rPr>
+        <w:t>}</w:t>
+      </w:r>
     </w:p>
     <w:p>
       <w:pPr>
@@ -1822,6 +3204,63 @@
     <w:basedOn w:val="Fontepargpadro"/>
     <w:rsid w:val="008E7E3C"/>
   </w:style>
+  <w:style w:type="character" w:customStyle="1" w:styleId="enlighter-k4">
+    <w:name w:val="enlighter-k4"/>
+    <w:basedOn w:val="Fontepargpadro"/>
+    <w:rsid w:val="007C23B7"/>
+  </w:style>
+  <w:style w:type="character" w:customStyle="1" w:styleId="enlighter-text">
+    <w:name w:val="enlighter-text"/>
+    <w:basedOn w:val="Fontepargpadro"/>
+    <w:rsid w:val="007C23B7"/>
+  </w:style>
+  <w:style w:type="character" w:customStyle="1" w:styleId="enlighter-k5">
+    <w:name w:val="enlighter-k5"/>
+    <w:basedOn w:val="Fontepargpadro"/>
+    <w:rsid w:val="007C23B7"/>
+  </w:style>
+  <w:style w:type="character" w:customStyle="1" w:styleId="enlighter-m0">
+    <w:name w:val="enlighter-m0"/>
+    <w:basedOn w:val="Fontepargpadro"/>
+    <w:rsid w:val="007C23B7"/>
+  </w:style>
+  <w:style w:type="character" w:customStyle="1" w:styleId="enlighter-g1">
+    <w:name w:val="enlighter-g1"/>
+    <w:basedOn w:val="Fontepargpadro"/>
+    <w:rsid w:val="007C23B7"/>
+  </w:style>
+  <w:style w:type="character" w:customStyle="1" w:styleId="enlighter-m3">
+    <w:name w:val="enlighter-m3"/>
+    <w:basedOn w:val="Fontepargpadro"/>
+    <w:rsid w:val="007C23B7"/>
+  </w:style>
+  <w:style w:type="character" w:customStyle="1" w:styleId="enlighter-s0">
+    <w:name w:val="enlighter-s0"/>
+    <w:basedOn w:val="Fontepargpadro"/>
+    <w:rsid w:val="007C23B7"/>
+  </w:style>
+  <w:style w:type="character" w:customStyle="1" w:styleId="enlighter-k1">
+    <w:name w:val="enlighter-k1"/>
+    <w:basedOn w:val="Fontepargpadro"/>
+    <w:rsid w:val="007C23B7"/>
+  </w:style>
+  <w:style w:type="paragraph" w:styleId="NormalWeb">
+    <w:name w:val="Normal (Web)"/>
+    <w:basedOn w:val="Normal"/>
+    <w:uiPriority w:val="99"/>
+    <w:semiHidden/>
+    <w:unhideWhenUsed/>
+    <w:rsid w:val="00377E5C"/>
+    <w:pPr>
+      <w:spacing w:before="100" w:beforeAutospacing="1" w:after="100" w:afterAutospacing="1" w:line="240" w:lineRule="auto"/>
+    </w:pPr>
+    <w:rPr>
+      <w:rFonts w:ascii="Times New Roman" w:eastAsia="Times New Roman" w:hAnsi="Times New Roman" w:cs="Times New Roman"/>
+      <w:sz w:val="24"/>
+      <w:szCs w:val="24"/>
+      <w:lang w:val="pt-BR" w:eastAsia="pt-BR"/>
+    </w:rPr>
+  </w:style>
 </w:styles>
 </file>
 

</xml_diff>